<commit_message>
add activity to memcached with c++
</commit_message>
<xml_diff>
--- a/doc/02_设计管理/活动中心接口.docx
+++ b/doc/02_设计管理/活动中心接口.docx
@@ -19,7 +19,7 @@
         </w:rPr>
         <w:t xml:space="preserve">  </w:t>
       </w:r>
-      <w:bookmarkStart w:id="0" w:name="_Toc487550401"/>
+      <w:bookmarkStart w:id="0" w:name="_Toc487721895"/>
       <w:r>
         <w:rPr>
           <w:rFonts w:hint="eastAsia"/>
@@ -70,7 +70,7 @@
         </w:rPr>
         <w:fldChar w:fldCharType="separate"/>
       </w:r>
-      <w:hyperlink w:anchor="_Toc487550401" w:history="1">
+      <w:hyperlink w:anchor="_Toc487721895" w:history="1">
         <w:r>
           <w:rPr>
             <w:rStyle w:val="af2"/>
@@ -95,7 +95,7 @@
           <w:rPr>
             <w:noProof/>
           </w:rPr>
-          <w:instrText xml:space="preserve"> PAGEREF _Toc487550401 \h </w:instrText>
+          <w:instrText xml:space="preserve"> PAGEREF _Toc487721895 \h </w:instrText>
         </w:r>
         <w:r>
           <w:rPr>
@@ -136,7 +136,7 @@
           <w:lang w:eastAsia="zh-CN"/>
         </w:rPr>
       </w:pPr>
-      <w:hyperlink w:anchor="_Toc487550402" w:history="1">
+      <w:hyperlink w:anchor="_Toc487721896" w:history="1">
         <w:r>
           <w:rPr>
             <w:rStyle w:val="af2"/>
@@ -161,7 +161,7 @@
           <w:rPr>
             <w:noProof/>
           </w:rPr>
-          <w:instrText xml:space="preserve"> PAGEREF _Toc487550402 \h </w:instrText>
+          <w:instrText xml:space="preserve"> PAGEREF _Toc487721896 \h </w:instrText>
         </w:r>
         <w:r>
           <w:rPr>
@@ -203,7 +203,7 @@
           <w:lang w:eastAsia="zh-CN"/>
         </w:rPr>
       </w:pPr>
-      <w:hyperlink w:anchor="_Toc487550403" w:history="1">
+      <w:hyperlink w:anchor="_Toc487721897" w:history="1">
         <w:r>
           <w:rPr>
             <w:rStyle w:val="af2"/>
@@ -236,7 +236,7 @@
           <w:rPr>
             <w:noProof/>
           </w:rPr>
-          <w:instrText xml:space="preserve"> PAGEREF _Toc487550403 \h </w:instrText>
+          <w:instrText xml:space="preserve"> PAGEREF _Toc487721897 \h </w:instrText>
         </w:r>
         <w:r>
           <w:rPr>
@@ -277,7 +277,7 @@
           <w:lang w:eastAsia="zh-CN"/>
         </w:rPr>
       </w:pPr>
-      <w:hyperlink w:anchor="_Toc487550404" w:history="1">
+      <w:hyperlink w:anchor="_Toc487721898" w:history="1">
         <w:r>
           <w:rPr>
             <w:rStyle w:val="af2"/>
@@ -302,7 +302,7 @@
           <w:rPr>
             <w:noProof/>
           </w:rPr>
-          <w:instrText xml:space="preserve"> PAGEREF _Toc487550404 \h </w:instrText>
+          <w:instrText xml:space="preserve"> PAGEREF _Toc487721898 \h </w:instrText>
         </w:r>
         <w:r>
           <w:rPr>
@@ -343,7 +343,7 @@
           <w:lang w:eastAsia="zh-CN"/>
         </w:rPr>
       </w:pPr>
-      <w:hyperlink w:anchor="_Toc487550405" w:history="1">
+      <w:hyperlink w:anchor="_Toc487721899" w:history="1">
         <w:r>
           <w:rPr>
             <w:rStyle w:val="af2"/>
@@ -368,7 +368,7 @@
           <w:rPr>
             <w:noProof/>
           </w:rPr>
-          <w:instrText xml:space="preserve"> PAGEREF _Toc487550405 \h </w:instrText>
+          <w:instrText xml:space="preserve"> PAGEREF _Toc487721899 \h </w:instrText>
         </w:r>
         <w:r>
           <w:rPr>
@@ -409,7 +409,7 @@
           <w:lang w:eastAsia="zh-CN"/>
         </w:rPr>
       </w:pPr>
-      <w:hyperlink w:anchor="_Toc487550406" w:history="1">
+      <w:hyperlink w:anchor="_Toc487721900" w:history="1">
         <w:r>
           <w:rPr>
             <w:rStyle w:val="af2"/>
@@ -434,7 +434,7 @@
           <w:rPr>
             <w:noProof/>
           </w:rPr>
-          <w:instrText xml:space="preserve"> PAGEREF _Toc487550406 \h </w:instrText>
+          <w:instrText xml:space="preserve"> PAGEREF _Toc487721900 \h </w:instrText>
         </w:r>
         <w:r>
           <w:rPr>
@@ -475,7 +475,7 @@
           <w:lang w:eastAsia="zh-CN"/>
         </w:rPr>
       </w:pPr>
-      <w:hyperlink w:anchor="_Toc487550407" w:history="1">
+      <w:hyperlink w:anchor="_Toc487721901" w:history="1">
         <w:r>
           <w:rPr>
             <w:rStyle w:val="af2"/>
@@ -508,7 +508,7 @@
           <w:rPr>
             <w:noProof/>
           </w:rPr>
-          <w:instrText xml:space="preserve"> PAGEREF _Toc487550407 \h </w:instrText>
+          <w:instrText xml:space="preserve"> PAGEREF _Toc487721901 \h </w:instrText>
         </w:r>
         <w:r>
           <w:rPr>
@@ -549,7 +549,7 @@
           <w:lang w:eastAsia="zh-CN"/>
         </w:rPr>
       </w:pPr>
-      <w:hyperlink w:anchor="_Toc487550408" w:history="1">
+      <w:hyperlink w:anchor="_Toc487721902" w:history="1">
         <w:r>
           <w:rPr>
             <w:rStyle w:val="af2"/>
@@ -574,7 +574,7 @@
           <w:rPr>
             <w:noProof/>
           </w:rPr>
-          <w:instrText xml:space="preserve"> PAGEREF _Toc487550408 \h </w:instrText>
+          <w:instrText xml:space="preserve"> PAGEREF _Toc487721902 \h </w:instrText>
         </w:r>
         <w:r>
           <w:rPr>
@@ -616,7 +616,7 @@
           <w:lang w:eastAsia="zh-CN"/>
         </w:rPr>
       </w:pPr>
-      <w:hyperlink w:anchor="_Toc487550409" w:history="1">
+      <w:hyperlink w:anchor="_Toc487721903" w:history="1">
         <w:r>
           <w:rPr>
             <w:rStyle w:val="af2"/>
@@ -641,7 +641,7 @@
           <w:rPr>
             <w:noProof/>
           </w:rPr>
-          <w:instrText xml:space="preserve"> PAGEREF _Toc487550409 \h </w:instrText>
+          <w:instrText xml:space="preserve"> PAGEREF _Toc487721903 \h </w:instrText>
         </w:r>
         <w:r>
           <w:rPr>
@@ -683,7 +683,7 @@
           <w:lang w:eastAsia="zh-CN"/>
         </w:rPr>
       </w:pPr>
-      <w:hyperlink w:anchor="_Toc487550410" w:history="1">
+      <w:hyperlink w:anchor="_Toc487721904" w:history="1">
         <w:r>
           <w:rPr>
             <w:rStyle w:val="af2"/>
@@ -698,7 +698,7 @@
             <w:noProof/>
             <w:lang w:eastAsia="zh-CN"/>
           </w:rPr>
-          <w:t>登录接口</w:t>
+          <w:t>获取活动中心列表接口</w:t>
         </w:r>
         <w:r>
           <w:rPr>
@@ -716,7 +716,7 @@
           <w:rPr>
             <w:noProof/>
           </w:rPr>
-          <w:instrText xml:space="preserve"> PAGEREF _Toc487550410 \h </w:instrText>
+          <w:instrText xml:space="preserve"> PAGEREF _Toc487721904 \h </w:instrText>
         </w:r>
         <w:r>
           <w:rPr>
@@ -758,7 +758,7 @@
           <w:lang w:eastAsia="zh-CN"/>
         </w:rPr>
       </w:pPr>
-      <w:hyperlink w:anchor="_Toc487550411" w:history="1">
+      <w:hyperlink w:anchor="_Toc487721905" w:history="1">
         <w:r>
           <w:rPr>
             <w:rStyle w:val="af2"/>
@@ -773,7 +773,7 @@
             <w:noProof/>
             <w:lang w:eastAsia="zh-CN"/>
           </w:rPr>
-          <w:t>登录后加载数据方法</w:t>
+          <w:t>评论送金币（活动：好评有奖）</w:t>
         </w:r>
         <w:r>
           <w:rPr>
@@ -791,7 +791,7 @@
           <w:rPr>
             <w:noProof/>
           </w:rPr>
-          <w:instrText xml:space="preserve"> PAGEREF _Toc487550411 \h </w:instrText>
+          <w:instrText xml:space="preserve"> PAGEREF _Toc487721905 \h </w:instrText>
         </w:r>
         <w:r>
           <w:rPr>
@@ -833,14 +833,14 @@
           <w:lang w:eastAsia="zh-CN"/>
         </w:rPr>
       </w:pPr>
-      <w:hyperlink w:anchor="_Toc487550412" w:history="1">
+      <w:hyperlink w:anchor="_Toc487721906" w:history="1">
         <w:r>
           <w:rPr>
             <w:rStyle w:val="af2"/>
             <w:noProof/>
             <w:lang w:eastAsia="zh-CN"/>
           </w:rPr>
-          <w:t>3:</w:t>
+          <w:t xml:space="preserve">3: </w:t>
         </w:r>
         <w:r>
           <w:rPr>
@@ -848,7 +848,15 @@
             <w:noProof/>
             <w:lang w:eastAsia="zh-CN"/>
           </w:rPr>
-          <w:t>订单接口</w:t>
+          <w:t>查询用户是否评论过（活动：好评有奖）接口地址</w:t>
+        </w:r>
+        <w:r>
+          <w:rPr>
+            <w:rStyle w:val="af2"/>
+            <w:noProof/>
+            <w:lang w:eastAsia="zh-CN"/>
+          </w:rPr>
+          <w:t>:/api/getOrder.do</w:t>
         </w:r>
         <w:r>
           <w:rPr>
@@ -866,7 +874,7 @@
           <w:rPr>
             <w:noProof/>
           </w:rPr>
-          <w:instrText xml:space="preserve"> PAGEREF _Toc487550412 \h </w:instrText>
+          <w:instrText xml:space="preserve"> PAGEREF _Toc487721906 \h </w:instrText>
         </w:r>
         <w:r>
           <w:rPr>
@@ -883,7 +891,7 @@
           <w:rPr>
             <w:noProof/>
           </w:rPr>
-          <w:t>3</w:t>
+          <w:t>4</w:t>
         </w:r>
         <w:r>
           <w:rPr>
@@ -908,7 +916,7 @@
           <w:lang w:eastAsia="zh-CN"/>
         </w:rPr>
       </w:pPr>
-      <w:hyperlink w:anchor="_Toc487550413" w:history="1">
+      <w:hyperlink w:anchor="_Toc487721907" w:history="1">
         <w:r>
           <w:rPr>
             <w:rStyle w:val="af2"/>
@@ -923,7 +931,23 @@
             <w:noProof/>
             <w:lang w:eastAsia="zh-CN"/>
           </w:rPr>
-          <w:t>移动端自动更新</w:t>
+          <w:t>分享链接到朋友</w:t>
+        </w:r>
+        <w:r>
+          <w:rPr>
+            <w:rStyle w:val="af2"/>
+            <w:noProof/>
+            <w:lang w:eastAsia="zh-CN"/>
+          </w:rPr>
+          <w:t>/</w:t>
+        </w:r>
+        <w:r>
+          <w:rPr>
+            <w:rStyle w:val="af2"/>
+            <w:noProof/>
+            <w:lang w:eastAsia="zh-CN"/>
+          </w:rPr>
+          <w:t>圈送金币（活动：分享送房卡）</w:t>
         </w:r>
         <w:r>
           <w:rPr>
@@ -941,7 +965,7 @@
           <w:rPr>
             <w:noProof/>
           </w:rPr>
-          <w:instrText xml:space="preserve"> PAGEREF _Toc487550413 \h </w:instrText>
+          <w:instrText xml:space="preserve"> PAGEREF _Toc487721907 \h </w:instrText>
         </w:r>
         <w:r>
           <w:rPr>
@@ -958,7 +982,7 @@
           <w:rPr>
             <w:noProof/>
           </w:rPr>
-          <w:t>3</w:t>
+          <w:t>4</w:t>
         </w:r>
         <w:r>
           <w:rPr>
@@ -983,7 +1007,7 @@
           <w:lang w:eastAsia="zh-CN"/>
         </w:rPr>
       </w:pPr>
-      <w:hyperlink w:anchor="_Toc487550414" w:history="1">
+      <w:hyperlink w:anchor="_Toc487721908" w:history="1">
         <w:r>
           <w:rPr>
             <w:rStyle w:val="af2"/>
@@ -996,9 +1020,16 @@
           <w:rPr>
             <w:rStyle w:val="af2"/>
             <w:noProof/>
+          </w:rPr>
+          <w:t xml:space="preserve"> </w:t>
+        </w:r>
+        <w:r>
+          <w:rPr>
+            <w:rStyle w:val="af2"/>
+            <w:noProof/>
             <w:lang w:eastAsia="zh-CN"/>
           </w:rPr>
-          <w:t>获取牌局回放数据</w:t>
+          <w:t>获取积分排行榜</w:t>
         </w:r>
         <w:r>
           <w:rPr>
@@ -1016,7 +1047,7 @@
           <w:rPr>
             <w:noProof/>
           </w:rPr>
-          <w:instrText xml:space="preserve"> PAGEREF _Toc487550414 \h </w:instrText>
+          <w:instrText xml:space="preserve"> PAGEREF _Toc487721908 \h </w:instrText>
         </w:r>
         <w:r>
           <w:rPr>
@@ -1033,7 +1064,7 @@
           <w:rPr>
             <w:noProof/>
           </w:rPr>
-          <w:t>4</w:t>
+          <w:t>5</w:t>
         </w:r>
         <w:r>
           <w:rPr>
@@ -1058,7 +1089,7 @@
           <w:lang w:eastAsia="zh-CN"/>
         </w:rPr>
       </w:pPr>
-      <w:hyperlink w:anchor="_Toc487550415" w:history="1">
+      <w:hyperlink w:anchor="_Toc487721909" w:history="1">
         <w:r>
           <w:rPr>
             <w:rStyle w:val="af2"/>
@@ -1073,7 +1104,7 @@
             <w:noProof/>
             <w:lang w:eastAsia="zh-CN"/>
           </w:rPr>
-          <w:t>获取分享的牌局的数据</w:t>
+          <w:t>获取用户实时积分值</w:t>
         </w:r>
         <w:r>
           <w:rPr>
@@ -1091,7 +1122,7 @@
           <w:rPr>
             <w:noProof/>
           </w:rPr>
-          <w:instrText xml:space="preserve"> PAGEREF _Toc487550415 \h </w:instrText>
+          <w:instrText xml:space="preserve"> PAGEREF _Toc487721909 \h </w:instrText>
         </w:r>
         <w:r>
           <w:rPr>
@@ -1108,7 +1139,7 @@
           <w:rPr>
             <w:noProof/>
           </w:rPr>
-          <w:t>4</w:t>
+          <w:t>5</w:t>
         </w:r>
         <w:r>
           <w:rPr>
@@ -1133,14 +1164,14 @@
           <w:lang w:eastAsia="zh-CN"/>
         </w:rPr>
       </w:pPr>
-      <w:hyperlink w:anchor="_Toc487550416" w:history="1">
+      <w:hyperlink w:anchor="_Toc487721910" w:history="1">
         <w:r>
           <w:rPr>
             <w:rStyle w:val="af2"/>
             <w:noProof/>
             <w:lang w:eastAsia="zh-CN"/>
           </w:rPr>
-          <w:t>7:</w:t>
+          <w:t xml:space="preserve">7: </w:t>
         </w:r>
         <w:r>
           <w:rPr>
@@ -1148,7 +1179,7 @@
             <w:noProof/>
             <w:lang w:eastAsia="zh-CN"/>
           </w:rPr>
-          <w:t>分享牌局</w:t>
+          <w:t>消耗房卡送积分（活动：积分福利）</w:t>
         </w:r>
         <w:r>
           <w:rPr>
@@ -1166,7 +1197,7 @@
           <w:rPr>
             <w:noProof/>
           </w:rPr>
-          <w:instrText xml:space="preserve"> PAGEREF _Toc487550416 \h </w:instrText>
+          <w:instrText xml:space="preserve"> PAGEREF _Toc487721910 \h </w:instrText>
         </w:r>
         <w:r>
           <w:rPr>
@@ -1183,7 +1214,7 @@
           <w:rPr>
             <w:noProof/>
           </w:rPr>
-          <w:t>4</w:t>
+          <w:t>6</w:t>
         </w:r>
         <w:r>
           <w:rPr>
@@ -1208,7 +1239,7 @@
           <w:lang w:eastAsia="zh-CN"/>
         </w:rPr>
       </w:pPr>
-      <w:hyperlink w:anchor="_Toc487550417" w:history="1">
+      <w:hyperlink w:anchor="_Toc487721911" w:history="1">
         <w:r>
           <w:rPr>
             <w:rStyle w:val="af2"/>
@@ -1221,9 +1252,40 @@
           <w:rPr>
             <w:rStyle w:val="af2"/>
             <w:noProof/>
+          </w:rPr>
+          <w:t xml:space="preserve"> </w:t>
+        </w:r>
+        <w:r>
+          <w:rPr>
+            <w:rStyle w:val="af2"/>
+            <w:noProof/>
             <w:lang w:eastAsia="zh-CN"/>
           </w:rPr>
-          <w:t>获取详细战绩</w:t>
+          <w:t>检查用户房卡消耗情况</w:t>
+        </w:r>
+        <w:r>
+          <w:rPr>
+            <w:rStyle w:val="af2"/>
+            <w:noProof/>
+            <w:lang w:eastAsia="zh-CN"/>
+          </w:rPr>
+          <w:t>(</w:t>
+        </w:r>
+        <w:r>
+          <w:rPr>
+            <w:rStyle w:val="af2"/>
+            <w:noProof/>
+            <w:lang w:eastAsia="zh-CN"/>
+          </w:rPr>
+          <w:t>活动：积分福利</w:t>
+        </w:r>
+        <w:r>
+          <w:rPr>
+            <w:rStyle w:val="af2"/>
+            <w:noProof/>
+            <w:lang w:eastAsia="zh-CN"/>
+          </w:rPr>
+          <w:t>)/api/getHonorDetail.do</w:t>
         </w:r>
         <w:r>
           <w:rPr>
@@ -1241,7 +1303,7 @@
           <w:rPr>
             <w:noProof/>
           </w:rPr>
-          <w:instrText xml:space="preserve"> PAGEREF _Toc487550417 \h </w:instrText>
+          <w:instrText xml:space="preserve"> PAGEREF _Toc487721911 \h </w:instrText>
         </w:r>
         <w:r>
           <w:rPr>
@@ -1258,7 +1320,7 @@
           <w:rPr>
             <w:noProof/>
           </w:rPr>
-          <w:t>4</w:t>
+          <w:t>6</w:t>
         </w:r>
         <w:r>
           <w:rPr>
@@ -1283,7 +1345,7 @@
           <w:lang w:eastAsia="zh-CN"/>
         </w:rPr>
       </w:pPr>
-      <w:hyperlink w:anchor="_Toc487550418" w:history="1">
+      <w:hyperlink w:anchor="_Toc487721912" w:history="1">
         <w:r>
           <w:rPr>
             <w:rStyle w:val="af2"/>
@@ -1298,15 +1360,7 @@
             <w:noProof/>
             <w:lang w:eastAsia="zh-CN"/>
           </w:rPr>
-          <w:t>获取当前</w:t>
-        </w:r>
-        <w:r>
-          <w:rPr>
-            <w:rStyle w:val="af2"/>
-            <w:noProof/>
-            <w:lang w:eastAsia="zh-CN"/>
-          </w:rPr>
-          <w:t>IP</w:t>
+          <w:t>积分兑换奖品接口</w:t>
         </w:r>
         <w:r>
           <w:rPr>
@@ -1324,7 +1378,7 @@
           <w:rPr>
             <w:noProof/>
           </w:rPr>
-          <w:instrText xml:space="preserve"> PAGEREF _Toc487550418 \h </w:instrText>
+          <w:instrText xml:space="preserve"> PAGEREF _Toc487721912 \h </w:instrText>
         </w:r>
         <w:r>
           <w:rPr>
@@ -1341,7 +1395,7 @@
           <w:rPr>
             <w:noProof/>
           </w:rPr>
-          <w:t>4</w:t>
+          <w:t>6</w:t>
         </w:r>
         <w:r>
           <w:rPr>
@@ -1366,7 +1420,7 @@
           <w:lang w:eastAsia="zh-CN"/>
         </w:rPr>
       </w:pPr>
-      <w:hyperlink w:anchor="_Toc487550419" w:history="1">
+      <w:hyperlink w:anchor="_Toc487721913" w:history="1">
         <w:r>
           <w:rPr>
             <w:rStyle w:val="af2"/>
@@ -1381,7 +1435,7 @@
             <w:noProof/>
             <w:lang w:eastAsia="zh-CN"/>
           </w:rPr>
-          <w:t>获取用户信息</w:t>
+          <w:t>获取用户已兑换的奖品列表</w:t>
         </w:r>
         <w:r>
           <w:rPr>
@@ -1399,7 +1453,7 @@
           <w:rPr>
             <w:noProof/>
           </w:rPr>
-          <w:instrText xml:space="preserve"> PAGEREF _Toc487550419 \h </w:instrText>
+          <w:instrText xml:space="preserve"> PAGEREF _Toc487721913 \h </w:instrText>
         </w:r>
         <w:r>
           <w:rPr>
@@ -1416,7 +1470,7 @@
           <w:rPr>
             <w:noProof/>
           </w:rPr>
-          <w:t>5</w:t>
+          <w:t>7</w:t>
         </w:r>
         <w:r>
           <w:rPr>
@@ -1441,7 +1495,7 @@
           <w:lang w:eastAsia="zh-CN"/>
         </w:rPr>
       </w:pPr>
-      <w:hyperlink w:anchor="_Toc487550420" w:history="1">
+      <w:hyperlink w:anchor="_Toc487721914" w:history="1">
         <w:r>
           <w:rPr>
             <w:rStyle w:val="af2"/>
@@ -1456,7 +1510,7 @@
             <w:noProof/>
             <w:lang w:eastAsia="zh-CN"/>
           </w:rPr>
-          <w:t>获取我的战绩</w:t>
+          <w:t>获取商品列表信息</w:t>
         </w:r>
         <w:r>
           <w:rPr>
@@ -1474,7 +1528,7 @@
           <w:rPr>
             <w:noProof/>
           </w:rPr>
-          <w:instrText xml:space="preserve"> PAGEREF _Toc487550420 \h </w:instrText>
+          <w:instrText xml:space="preserve"> PAGEREF _Toc487721914 \h </w:instrText>
         </w:r>
         <w:r>
           <w:rPr>
@@ -1491,7 +1545,7 @@
           <w:rPr>
             <w:noProof/>
           </w:rPr>
-          <w:t>5</w:t>
+          <w:t>7</w:t>
         </w:r>
         <w:r>
           <w:rPr>
@@ -1500,6 +1554,8 @@
           <w:fldChar w:fldCharType="end"/>
         </w:r>
       </w:hyperlink>
+      <w:bookmarkStart w:id="1" w:name="_GoBack"/>
+      <w:bookmarkEnd w:id="1"/>
     </w:p>
     <w:p>
       <w:pPr>
@@ -1516,7 +1572,7 @@
           <w:lang w:eastAsia="zh-CN"/>
         </w:rPr>
       </w:pPr>
-      <w:hyperlink w:anchor="_Toc487550421" w:history="1">
+      <w:hyperlink w:anchor="_Toc487721915" w:history="1">
         <w:r>
           <w:rPr>
             <w:rStyle w:val="af2"/>
@@ -1531,31 +1587,7 @@
             <w:noProof/>
             <w:lang w:eastAsia="zh-CN"/>
           </w:rPr>
-          <w:t>绑定领奖</w:t>
-        </w:r>
-        <w:r>
-          <w:rPr>
-            <w:rStyle w:val="af2"/>
-            <w:noProof/>
-            <w:lang w:eastAsia="zh-CN"/>
-          </w:rPr>
-          <w:t>(</w:t>
-        </w:r>
-        <w:r>
-          <w:rPr>
-            <w:rStyle w:val="af2"/>
-            <w:noProof/>
-            <w:lang w:eastAsia="zh-CN"/>
-          </w:rPr>
-          <w:t>绑定邀请码</w:t>
-        </w:r>
-        <w:r>
-          <w:rPr>
-            <w:rStyle w:val="af2"/>
-            <w:noProof/>
-            <w:lang w:eastAsia="zh-CN"/>
-          </w:rPr>
-          <w:t>)</w:t>
+          <w:t>获取活动中心用户地址信息</w:t>
         </w:r>
         <w:r>
           <w:rPr>
@@ -1573,7 +1605,7 @@
           <w:rPr>
             <w:noProof/>
           </w:rPr>
-          <w:instrText xml:space="preserve"> PAGEREF _Toc487550421 \h </w:instrText>
+          <w:instrText xml:space="preserve"> PAGEREF _Toc487721915 \h </w:instrText>
         </w:r>
         <w:r>
           <w:rPr>
@@ -1590,7 +1622,7 @@
           <w:rPr>
             <w:noProof/>
           </w:rPr>
-          <w:t>5</w:t>
+          <w:t>8</w:t>
         </w:r>
         <w:r>
           <w:rPr>
@@ -1615,7 +1647,7 @@
           <w:lang w:eastAsia="zh-CN"/>
         </w:rPr>
       </w:pPr>
-      <w:hyperlink w:anchor="_Toc487550422" w:history="1">
+      <w:hyperlink w:anchor="_Toc487721916" w:history="1">
         <w:r>
           <w:rPr>
             <w:rStyle w:val="af2"/>
@@ -1630,7 +1662,7 @@
             <w:noProof/>
             <w:lang w:eastAsia="zh-CN"/>
           </w:rPr>
-          <w:t>获取所有公告信息</w:t>
+          <w:t>更新活动中心用户地址信息</w:t>
         </w:r>
         <w:r>
           <w:rPr>
@@ -1648,7 +1680,7 @@
           <w:rPr>
             <w:noProof/>
           </w:rPr>
-          <w:instrText xml:space="preserve"> PAGEREF _Toc487550422 \h </w:instrText>
+          <w:instrText xml:space="preserve"> PAGEREF _Toc487721916 \h </w:instrText>
         </w:r>
         <w:r>
           <w:rPr>
@@ -1665,7 +1697,7 @@
           <w:rPr>
             <w:noProof/>
           </w:rPr>
-          <w:t>5</w:t>
+          <w:t>8</w:t>
         </w:r>
         <w:r>
           <w:rPr>
@@ -1690,7 +1722,7 @@
           <w:lang w:eastAsia="zh-CN"/>
         </w:rPr>
       </w:pPr>
-      <w:hyperlink w:anchor="_Toc487550423" w:history="1">
+      <w:hyperlink w:anchor="_Toc487721917" w:history="1">
         <w:r>
           <w:rPr>
             <w:rStyle w:val="af2"/>
@@ -1705,7 +1737,7 @@
             <w:noProof/>
             <w:lang w:eastAsia="zh-CN"/>
           </w:rPr>
-          <w:t>获取邮件</w:t>
+          <w:t>获取活动倒计时剩余天数</w:t>
         </w:r>
         <w:r>
           <w:rPr>
@@ -1723,7 +1755,7 @@
           <w:rPr>
             <w:noProof/>
           </w:rPr>
-          <w:instrText xml:space="preserve"> PAGEREF _Toc487550423 \h </w:instrText>
+          <w:instrText xml:space="preserve"> PAGEREF _Toc487721917 \h </w:instrText>
         </w:r>
         <w:r>
           <w:rPr>
@@ -1740,7 +1772,7 @@
           <w:rPr>
             <w:noProof/>
           </w:rPr>
-          <w:t>5</w:t>
+          <w:t>9</w:t>
         </w:r>
         <w:r>
           <w:rPr>
@@ -1752,11 +1784,10 @@
     </w:p>
     <w:p>
       <w:pPr>
-        <w:pStyle w:val="21"/>
+        <w:pStyle w:val="11"/>
         <w:tabs>
           <w:tab w:val="right" w:leader="dot" w:pos="9017"/>
         </w:tabs>
-        <w:ind w:left="440"/>
         <w:rPr>
           <w:rFonts w:asciiTheme="minorHAnsi" w:eastAsiaTheme="minorEastAsia" w:hAnsiTheme="minorHAnsi" w:cstheme="minorBidi"/>
           <w:noProof/>
@@ -1765,22 +1796,14 @@
           <w:lang w:eastAsia="zh-CN"/>
         </w:rPr>
       </w:pPr>
-      <w:hyperlink w:anchor="_Toc487550424" w:history="1">
+      <w:hyperlink w:anchor="_Toc487721918" w:history="1">
         <w:r>
           <w:rPr>
             <w:rStyle w:val="af2"/>
             <w:noProof/>
             <w:lang w:eastAsia="zh-CN"/>
           </w:rPr>
-          <w:t xml:space="preserve">15: </w:t>
-        </w:r>
-        <w:r>
-          <w:rPr>
-            <w:rStyle w:val="af2"/>
-            <w:noProof/>
-            <w:lang w:eastAsia="zh-CN"/>
-          </w:rPr>
-          <w:t>阅读邮件</w:t>
+          <w:t>二：签名规则</w:t>
         </w:r>
         <w:r>
           <w:rPr>
@@ -1798,7 +1821,7 @@
           <w:rPr>
             <w:noProof/>
           </w:rPr>
-          <w:instrText xml:space="preserve"> PAGEREF _Toc487550424 \h </w:instrText>
+          <w:instrText xml:space="preserve"> PAGEREF _Toc487721918 \h </w:instrText>
         </w:r>
         <w:r>
           <w:rPr>
@@ -1815,7 +1838,7 @@
           <w:rPr>
             <w:noProof/>
           </w:rPr>
-          <w:t>6</w:t>
+          <w:t>9</w:t>
         </w:r>
         <w:r>
           <w:rPr>
@@ -1827,11 +1850,10 @@
     </w:p>
     <w:p>
       <w:pPr>
-        <w:pStyle w:val="21"/>
+        <w:pStyle w:val="11"/>
         <w:tabs>
           <w:tab w:val="right" w:leader="dot" w:pos="9017"/>
         </w:tabs>
-        <w:ind w:left="440"/>
         <w:rPr>
           <w:rFonts w:asciiTheme="minorHAnsi" w:eastAsiaTheme="minorEastAsia" w:hAnsiTheme="minorHAnsi" w:cstheme="minorBidi"/>
           <w:noProof/>
@@ -1840,14 +1862,14 @@
           <w:lang w:eastAsia="zh-CN"/>
         </w:rPr>
       </w:pPr>
-      <w:hyperlink w:anchor="_Toc487550425" w:history="1">
+      <w:hyperlink w:anchor="_Toc487721919" w:history="1">
         <w:r>
           <w:rPr>
             <w:rStyle w:val="af2"/>
             <w:noProof/>
             <w:lang w:eastAsia="zh-CN"/>
           </w:rPr>
-          <w:t xml:space="preserve">16: </w:t>
+          <w:t xml:space="preserve">Content-Type:application/json </w:t>
         </w:r>
         <w:r>
           <w:rPr>
@@ -1855,7 +1877,7 @@
             <w:noProof/>
             <w:lang w:eastAsia="zh-CN"/>
           </w:rPr>
-          <w:t>商城配置文件</w:t>
+          <w:t>消息体请求签名生成规则：</w:t>
         </w:r>
         <w:r>
           <w:rPr>
@@ -1873,7 +1895,7 @@
           <w:rPr>
             <w:noProof/>
           </w:rPr>
-          <w:instrText xml:space="preserve"> PAGEREF _Toc487550425 \h </w:instrText>
+          <w:instrText xml:space="preserve"> PAGEREF _Toc487721919 \h </w:instrText>
         </w:r>
         <w:r>
           <w:rPr>
@@ -1890,222 +1912,7 @@
           <w:rPr>
             <w:noProof/>
           </w:rPr>
-          <w:t>6</w:t>
-        </w:r>
-        <w:r>
-          <w:rPr>
-            <w:noProof/>
-          </w:rPr>
-          <w:fldChar w:fldCharType="end"/>
-        </w:r>
-      </w:hyperlink>
-    </w:p>
-    <w:p>
-      <w:pPr>
-        <w:pStyle w:val="21"/>
-        <w:tabs>
-          <w:tab w:val="right" w:leader="dot" w:pos="9017"/>
-        </w:tabs>
-        <w:ind w:left="440"/>
-        <w:rPr>
-          <w:rFonts w:asciiTheme="minorHAnsi" w:eastAsiaTheme="minorEastAsia" w:hAnsiTheme="minorHAnsi" w:cstheme="minorBidi"/>
-          <w:noProof/>
-          <w:kern w:val="2"/>
-          <w:sz w:val="21"/>
-          <w:lang w:eastAsia="zh-CN"/>
-        </w:rPr>
-      </w:pPr>
-      <w:hyperlink w:anchor="_Toc487550426" w:history="1">
-        <w:r>
-          <w:rPr>
-            <w:rStyle w:val="af2"/>
-            <w:noProof/>
-            <w:lang w:eastAsia="zh-CN"/>
-          </w:rPr>
-          <w:t xml:space="preserve">17: </w:t>
-        </w:r>
-        <w:r>
-          <w:rPr>
-            <w:rStyle w:val="af2"/>
-            <w:noProof/>
-            <w:lang w:eastAsia="zh-CN"/>
-          </w:rPr>
-          <w:t>房间配置文件</w:t>
-        </w:r>
-        <w:r>
-          <w:rPr>
-            <w:noProof/>
-          </w:rPr>
-          <w:tab/>
-        </w:r>
-        <w:r>
-          <w:rPr>
-            <w:noProof/>
-          </w:rPr>
-          <w:fldChar w:fldCharType="begin"/>
-        </w:r>
-        <w:r>
-          <w:rPr>
-            <w:noProof/>
-          </w:rPr>
-          <w:instrText xml:space="preserve"> PAGEREF _Toc487550426 \h </w:instrText>
-        </w:r>
-        <w:r>
-          <w:rPr>
-            <w:noProof/>
-          </w:rPr>
-        </w:r>
-        <w:r>
-          <w:rPr>
-            <w:noProof/>
-          </w:rPr>
-          <w:fldChar w:fldCharType="separate"/>
-        </w:r>
-        <w:r>
-          <w:rPr>
-            <w:noProof/>
-          </w:rPr>
-          <w:t>6</w:t>
-        </w:r>
-        <w:r>
-          <w:rPr>
-            <w:noProof/>
-          </w:rPr>
-          <w:fldChar w:fldCharType="end"/>
-        </w:r>
-      </w:hyperlink>
-    </w:p>
-    <w:p>
-      <w:pPr>
-        <w:pStyle w:val="11"/>
-        <w:tabs>
-          <w:tab w:val="right" w:leader="dot" w:pos="9017"/>
-        </w:tabs>
-        <w:rPr>
-          <w:rFonts w:asciiTheme="minorHAnsi" w:eastAsiaTheme="minorEastAsia" w:hAnsiTheme="minorHAnsi" w:cstheme="minorBidi"/>
-          <w:noProof/>
-          <w:kern w:val="2"/>
-          <w:sz w:val="21"/>
-          <w:lang w:eastAsia="zh-CN"/>
-        </w:rPr>
-      </w:pPr>
-      <w:hyperlink w:anchor="_Toc487550427" w:history="1">
-        <w:r>
-          <w:rPr>
-            <w:rStyle w:val="af2"/>
-            <w:noProof/>
-            <w:lang w:eastAsia="zh-CN"/>
-          </w:rPr>
-          <w:t>二：签名规则</w:t>
-        </w:r>
-        <w:r>
-          <w:rPr>
-            <w:noProof/>
-          </w:rPr>
-          <w:tab/>
-        </w:r>
-        <w:r>
-          <w:rPr>
-            <w:noProof/>
-          </w:rPr>
-          <w:fldChar w:fldCharType="begin"/>
-        </w:r>
-        <w:r>
-          <w:rPr>
-            <w:noProof/>
-          </w:rPr>
-          <w:instrText xml:space="preserve"> PAGEREF _Toc487550427 \h </w:instrText>
-        </w:r>
-        <w:r>
-          <w:rPr>
-            <w:noProof/>
-          </w:rPr>
-        </w:r>
-        <w:r>
-          <w:rPr>
-            <w:noProof/>
-          </w:rPr>
-          <w:fldChar w:fldCharType="separate"/>
-        </w:r>
-        <w:r>
-          <w:rPr>
-            <w:noProof/>
-          </w:rPr>
-          <w:t>7</w:t>
-        </w:r>
-        <w:r>
-          <w:rPr>
-            <w:noProof/>
-          </w:rPr>
-          <w:fldChar w:fldCharType="end"/>
-        </w:r>
-      </w:hyperlink>
-    </w:p>
-    <w:p>
-      <w:pPr>
-        <w:pStyle w:val="11"/>
-        <w:tabs>
-          <w:tab w:val="right" w:leader="dot" w:pos="9017"/>
-        </w:tabs>
-        <w:rPr>
-          <w:rFonts w:asciiTheme="minorHAnsi" w:eastAsiaTheme="minorEastAsia" w:hAnsiTheme="minorHAnsi" w:cstheme="minorBidi"/>
-          <w:noProof/>
-          <w:kern w:val="2"/>
-          <w:sz w:val="21"/>
-          <w:lang w:eastAsia="zh-CN"/>
-        </w:rPr>
-      </w:pPr>
-      <w:hyperlink w:anchor="_Toc487550428" w:history="1">
-        <w:r>
-          <w:rPr>
-            <w:rStyle w:val="af2"/>
-            <w:noProof/>
-            <w:lang w:eastAsia="zh-CN"/>
-          </w:rPr>
-          <w:t xml:space="preserve">Content-Type:application/json </w:t>
-        </w:r>
-        <w:r>
-          <w:rPr>
-            <w:rStyle w:val="af2"/>
-            <w:noProof/>
-            <w:lang w:eastAsia="zh-CN"/>
-          </w:rPr>
-          <w:t>消息体请求签名生成规则：</w:t>
-        </w:r>
-        <w:r>
-          <w:rPr>
-            <w:noProof/>
-          </w:rPr>
-          <w:tab/>
-        </w:r>
-        <w:r>
-          <w:rPr>
-            <w:noProof/>
-          </w:rPr>
-          <w:fldChar w:fldCharType="begin"/>
-        </w:r>
-        <w:r>
-          <w:rPr>
-            <w:noProof/>
-          </w:rPr>
-          <w:instrText xml:space="preserve"> PAGEREF _Toc487550428 \h </w:instrText>
-        </w:r>
-        <w:r>
-          <w:rPr>
-            <w:noProof/>
-          </w:rPr>
-        </w:r>
-        <w:r>
-          <w:rPr>
-            <w:noProof/>
-          </w:rPr>
-          <w:fldChar w:fldCharType="separate"/>
-        </w:r>
-        <w:r>
-          <w:rPr>
-            <w:noProof/>
-          </w:rPr>
-          <w:t>8</w:t>
+          <w:t>11</w:t>
         </w:r>
         <w:r>
           <w:rPr>
@@ -2147,7 +1954,7 @@
           <w:lang w:eastAsia="zh-CN"/>
         </w:rPr>
       </w:pPr>
-      <w:bookmarkStart w:id="1" w:name="_Toc487550402"/>
+      <w:bookmarkStart w:id="2" w:name="_Toc487721896"/>
       <w:r>
         <w:rPr>
           <w:rFonts w:hint="eastAsia"/>
@@ -2156,7 +1963,7 @@
         </w:rPr>
         <w:t>文档说明</w:t>
       </w:r>
-      <w:bookmarkEnd w:id="1"/>
+      <w:bookmarkEnd w:id="2"/>
     </w:p>
     <w:p>
       <w:pPr>
@@ -2173,7 +1980,7 @@
         </w:rPr>
         <w:t xml:space="preserve">   </w:t>
       </w:r>
-      <w:bookmarkStart w:id="2" w:name="_Toc487550403"/>
+      <w:bookmarkStart w:id="3" w:name="_Toc487721897"/>
       <w:r>
         <w:rPr>
           <w:rFonts w:hint="eastAsia"/>
@@ -2190,7 +1997,7 @@
         </w:rPr>
         <w:t>文档目标</w:t>
       </w:r>
-      <w:bookmarkEnd w:id="2"/>
+      <w:bookmarkEnd w:id="3"/>
     </w:p>
     <w:p>
       <w:pPr>
@@ -2221,7 +2028,7 @@
           <w:lang w:eastAsia="zh-CN"/>
         </w:rPr>
       </w:pPr>
-      <w:bookmarkStart w:id="3" w:name="_Toc487550404"/>
+      <w:bookmarkStart w:id="4" w:name="_Toc487721898"/>
       <w:r>
         <w:rPr>
           <w:rFonts w:hint="eastAsia"/>
@@ -2230,7 +2037,7 @@
         </w:rPr>
         <w:t>通信方式</w:t>
       </w:r>
-      <w:bookmarkEnd w:id="3"/>
+      <w:bookmarkEnd w:id="4"/>
       <w:r>
         <w:rPr>
           <w:rFonts w:hint="eastAsia"/>
@@ -2267,6 +2074,7 @@
         </w:rPr>
         <w:t>协议，使用</w:t>
       </w:r>
+      <w:proofErr w:type="spellStart"/>
       <w:r>
         <w:rPr>
           <w:rFonts w:hint="eastAsia"/>
@@ -2274,6 +2082,7 @@
         </w:rPr>
         <w:t>json</w:t>
       </w:r>
+      <w:proofErr w:type="spellEnd"/>
       <w:r>
         <w:rPr>
           <w:rFonts w:hint="eastAsia"/>
@@ -2290,7 +2099,7 @@
           <w:lang w:eastAsia="zh-CN"/>
         </w:rPr>
       </w:pPr>
-      <w:bookmarkStart w:id="4" w:name="_Toc487550405"/>
+      <w:bookmarkStart w:id="5" w:name="_Toc487721899"/>
       <w:r>
         <w:rPr>
           <w:rFonts w:hint="eastAsia"/>
@@ -2299,7 +2108,7 @@
         </w:rPr>
         <w:t>测试服务器地址</w:t>
       </w:r>
-      <w:bookmarkEnd w:id="4"/>
+      <w:bookmarkEnd w:id="5"/>
     </w:p>
     <w:p>
       <w:pPr>
@@ -2399,7 +2208,7 @@
           <w:lang w:eastAsia="zh-CN"/>
         </w:rPr>
       </w:pPr>
-      <w:bookmarkStart w:id="5" w:name="_Toc487550406"/>
+      <w:bookmarkStart w:id="6" w:name="_Toc487721900"/>
       <w:r>
         <w:rPr>
           <w:rFonts w:hint="eastAsia"/>
@@ -2408,7 +2217,7 @@
         </w:rPr>
         <w:t>测试数据库服务器地址</w:t>
       </w:r>
-      <w:bookmarkEnd w:id="5"/>
+      <w:bookmarkEnd w:id="6"/>
       <w:r>
         <w:rPr>
           <w:rFonts w:hint="eastAsia"/>
@@ -2429,8 +2238,17 @@
           <w:rFonts w:hint="eastAsia"/>
           <w:lang w:eastAsia="zh-CN"/>
         </w:rPr>
-        <w:t>192.168.1.111    gd_majiang_acti</w:t>
-      </w:r>
+        <w:t xml:space="preserve">192.168.1.111    </w:t>
+      </w:r>
+      <w:proofErr w:type="spellStart"/>
+      <w:r>
+        <w:rPr>
+          <w:rFonts w:hint="eastAsia"/>
+          <w:lang w:eastAsia="zh-CN"/>
+        </w:rPr>
+        <w:t>gd_majiang_acti</w:t>
+      </w:r>
+      <w:proofErr w:type="spellEnd"/>
       <w:r>
         <w:rPr>
           <w:rFonts w:hint="eastAsia"/>
@@ -2438,12 +2256,14 @@
         </w:rPr>
         <w:t xml:space="preserve">    </w:t>
       </w:r>
+      <w:proofErr w:type="spellStart"/>
       <w:r>
         <w:rPr>
           <w:lang w:eastAsia="zh-CN"/>
         </w:rPr>
         <w:t>gd_majiang</w:t>
       </w:r>
+      <w:proofErr w:type="spellEnd"/>
     </w:p>
     <w:p>
       <w:pPr>
@@ -2453,7 +2273,8 @@
           <w:lang w:eastAsia="zh-CN"/>
         </w:rPr>
       </w:pPr>
-      <w:bookmarkStart w:id="6" w:name="_Toc487550407"/>
+      <w:bookmarkStart w:id="7" w:name="_Toc487721901"/>
+      <w:proofErr w:type="spellStart"/>
       <w:r>
         <w:rPr>
           <w:rFonts w:hint="eastAsia"/>
@@ -2462,6 +2283,7 @@
         </w:rPr>
         <w:t>memcache</w:t>
       </w:r>
+      <w:proofErr w:type="spellEnd"/>
       <w:r>
         <w:rPr>
           <w:rFonts w:hint="eastAsia"/>
@@ -2470,7 +2292,7 @@
         </w:rPr>
         <w:t>服务器地址</w:t>
       </w:r>
-      <w:bookmarkEnd w:id="6"/>
+      <w:bookmarkEnd w:id="7"/>
       <w:r>
         <w:rPr>
           <w:rFonts w:hint="eastAsia"/>
@@ -2511,6 +2333,7 @@
           <w:lang w:eastAsia="zh-CN"/>
         </w:rPr>
       </w:pPr>
+      <w:proofErr w:type="spellStart"/>
       <w:r>
         <w:rPr>
           <w:rFonts w:ascii="Consolas" w:hAnsi="Consolas" w:cs="宋体"/>
@@ -2519,7 +2342,18 @@
           <w:szCs w:val="20"/>
           <w:lang w:eastAsia="zh-CN"/>
         </w:rPr>
-        <w:t>memcache.ip=192.168.1.128</w:t>
+        <w:t>memcache.ip</w:t>
+      </w:r>
+      <w:proofErr w:type="spellEnd"/>
+      <w:r>
+        <w:rPr>
+          <w:rFonts w:ascii="Consolas" w:hAnsi="Consolas" w:cs="宋体"/>
+          <w:color w:val="333333"/>
+          <w:sz w:val="20"/>
+          <w:szCs w:val="20"/>
+          <w:lang w:eastAsia="zh-CN"/>
+        </w:rPr>
+        <w:t>=192.168.1.128</w:t>
       </w:r>
     </w:p>
     <w:p>
@@ -2553,6 +2387,7 @@
           <w:lang w:eastAsia="zh-CN"/>
         </w:rPr>
       </w:pPr>
+      <w:proofErr w:type="spellStart"/>
       <w:r>
         <w:rPr>
           <w:rFonts w:ascii="Consolas" w:hAnsi="Consolas" w:cs="宋体"/>
@@ -2561,7 +2396,18 @@
           <w:szCs w:val="20"/>
           <w:lang w:eastAsia="zh-CN"/>
         </w:rPr>
-        <w:t>memcache.port=11212</w:t>
+        <w:t>memcache.port</w:t>
+      </w:r>
+      <w:proofErr w:type="spellEnd"/>
+      <w:r>
+        <w:rPr>
+          <w:rFonts w:ascii="Consolas" w:hAnsi="Consolas" w:cs="宋体"/>
+          <w:color w:val="333333"/>
+          <w:sz w:val="20"/>
+          <w:szCs w:val="20"/>
+          <w:lang w:eastAsia="zh-CN"/>
+        </w:rPr>
+        <w:t>=11212</w:t>
       </w:r>
     </w:p>
     <w:p>
@@ -2595,6 +2441,7 @@
           <w:lang w:eastAsia="zh-CN"/>
         </w:rPr>
       </w:pPr>
+      <w:proofErr w:type="spellStart"/>
       <w:r>
         <w:rPr>
           <w:rFonts w:ascii="Consolas" w:hAnsi="Consolas" w:cs="宋体"/>
@@ -2603,7 +2450,18 @@
           <w:szCs w:val="20"/>
           <w:lang w:eastAsia="zh-CN"/>
         </w:rPr>
-        <w:t>memcache.pool.size=5</w:t>
+        <w:t>memcache.pool.size</w:t>
+      </w:r>
+      <w:proofErr w:type="spellEnd"/>
+      <w:r>
+        <w:rPr>
+          <w:rFonts w:ascii="Consolas" w:hAnsi="Consolas" w:cs="宋体"/>
+          <w:color w:val="333333"/>
+          <w:sz w:val="20"/>
+          <w:szCs w:val="20"/>
+          <w:lang w:eastAsia="zh-CN"/>
+        </w:rPr>
+        <w:t>=5</w:t>
       </w:r>
     </w:p>
     <w:p>
@@ -2635,16 +2493,17 @@
           <w:lang w:eastAsia="zh-CN"/>
         </w:rPr>
       </w:pPr>
-      <w:bookmarkStart w:id="7" w:name="_Toc487550408"/>
-      <w:r>
-        <w:rPr>
-          <w:rFonts w:hint="eastAsia"/>
-          <w:color w:val="000000"/>
-          <w:lang w:eastAsia="zh-CN"/>
-        </w:rPr>
+      <w:bookmarkStart w:id="8" w:name="_Toc487721902"/>
+      <w:r>
+        <w:rPr>
+          <w:rFonts w:hint="eastAsia"/>
+          <w:color w:val="000000"/>
+          <w:lang w:eastAsia="zh-CN"/>
+        </w:rPr>
+        <w:lastRenderedPageBreak/>
         <w:t>一：通信接口</w:t>
       </w:r>
-      <w:bookmarkEnd w:id="7"/>
+      <w:bookmarkEnd w:id="8"/>
     </w:p>
     <w:p>
       <w:pPr>
@@ -2654,8 +2513,8 @@
           <w:lang w:eastAsia="zh-CN"/>
         </w:rPr>
       </w:pPr>
-      <w:bookmarkStart w:id="8" w:name="_响应基础包体"/>
-      <w:bookmarkStart w:id="9" w:name="_Toc487550409"/>
+      <w:bookmarkStart w:id="9" w:name="_响应基础包体"/>
+      <w:bookmarkStart w:id="10" w:name="_Toc487721903"/>
       <w:r>
         <w:rPr>
           <w:rFonts w:hint="eastAsia"/>
@@ -2664,7 +2523,7 @@
         </w:rPr>
         <w:t>响应基础包体</w:t>
       </w:r>
-      <w:bookmarkEnd w:id="9"/>
+      <w:bookmarkEnd w:id="10"/>
     </w:p>
     <w:tbl>
       <w:tblPr>
@@ -2693,7 +2552,7 @@
             <w:tcW w:w="2517" w:type="dxa"/>
             <w:shd w:val="clear" w:color="auto" w:fill="4F81BD"/>
           </w:tcPr>
-          <w:bookmarkEnd w:id="8"/>
+          <w:bookmarkEnd w:id="9"/>
           <w:p>
             <w:pPr>
               <w:snapToGrid w:val="0"/>
@@ -2708,6 +2567,7 @@
                 <w:szCs w:val="20"/>
               </w:rPr>
             </w:pPr>
+            <w:proofErr w:type="spellStart"/>
             <w:r>
               <w:rPr>
                 <w:rFonts w:ascii="微软雅黑" w:eastAsia="微软雅黑" w:hAnsi="微软雅黑" w:cs="Courier New" w:hint="eastAsia"/>
@@ -2719,6 +2579,7 @@
               </w:rPr>
               <w:t>字段</w:t>
             </w:r>
+            <w:proofErr w:type="spellEnd"/>
           </w:p>
         </w:tc>
         <w:tc>
@@ -2743,6 +2604,7 @@
                 <w:szCs w:val="20"/>
               </w:rPr>
             </w:pPr>
+            <w:proofErr w:type="spellStart"/>
             <w:r>
               <w:rPr>
                 <w:rFonts w:ascii="微软雅黑" w:eastAsia="微软雅黑" w:hAnsi="微软雅黑" w:cs="Courier New" w:hint="eastAsia"/>
@@ -2754,6 +2616,7 @@
               </w:rPr>
               <w:t>名称</w:t>
             </w:r>
+            <w:proofErr w:type="spellEnd"/>
           </w:p>
         </w:tc>
         <w:tc>
@@ -2778,6 +2641,7 @@
                 <w:szCs w:val="20"/>
               </w:rPr>
             </w:pPr>
+            <w:proofErr w:type="spellStart"/>
             <w:r>
               <w:rPr>
                 <w:rFonts w:ascii="微软雅黑" w:eastAsia="微软雅黑" w:hAnsi="微软雅黑" w:cs="Courier New" w:hint="eastAsia"/>
@@ -2789,6 +2653,7 @@
               </w:rPr>
               <w:t>必填</w:t>
             </w:r>
+            <w:proofErr w:type="spellEnd"/>
           </w:p>
         </w:tc>
         <w:tc>
@@ -2810,6 +2675,7 @@
                 <w:szCs w:val="20"/>
               </w:rPr>
             </w:pPr>
+            <w:proofErr w:type="spellStart"/>
             <w:r>
               <w:rPr>
                 <w:rFonts w:ascii="微软雅黑" w:eastAsia="微软雅黑" w:hAnsi="微软雅黑" w:cs="Courier New" w:hint="eastAsia"/>
@@ -2821,6 +2687,7 @@
               </w:rPr>
               <w:t>说明</w:t>
             </w:r>
+            <w:proofErr w:type="spellEnd"/>
           </w:p>
         </w:tc>
       </w:tr>
@@ -2843,6 +2710,7 @@
                 <w:bCs/>
               </w:rPr>
             </w:pPr>
+            <w:proofErr w:type="spellStart"/>
             <w:r>
               <w:rPr>
                 <w:rFonts w:ascii="微软雅黑" w:eastAsia="微软雅黑" w:hAnsi="微软雅黑" w:cs="微软雅黑" w:hint="eastAsia"/>
@@ -2851,6 +2719,7 @@
               </w:rPr>
               <w:t>svflag</w:t>
             </w:r>
+            <w:proofErr w:type="spellEnd"/>
           </w:p>
         </w:tc>
         <w:tc>
@@ -3101,7 +2970,7 @@
           <w:lang w:eastAsia="zh-CN"/>
         </w:rPr>
       </w:pPr>
-      <w:bookmarkStart w:id="10" w:name="_Toc487550410"/>
+      <w:bookmarkStart w:id="11" w:name="_Toc487721904"/>
       <w:r>
         <w:rPr>
           <w:rFonts w:hint="eastAsia"/>
@@ -3110,7 +2979,6 @@
         </w:rPr>
         <w:t>1:</w:t>
       </w:r>
-      <w:bookmarkEnd w:id="10"/>
       <w:r>
         <w:rPr>
           <w:rFonts w:hint="eastAsia"/>
@@ -3119,6 +2987,7 @@
         </w:rPr>
         <w:t>获取活动中心列表接口</w:t>
       </w:r>
+      <w:bookmarkEnd w:id="11"/>
     </w:p>
     <w:p>
       <w:pPr>
@@ -3233,7 +3102,29 @@
           <w:szCs w:val="18"/>
           <w:shd w:val="clear" w:color="auto" w:fill="FAFAFA"/>
         </w:rPr>
-        <w:t>&amp;signCode=1499751665</w:t>
+        <w:t>&amp;</w:t>
+      </w:r>
+      <w:proofErr w:type="spellStart"/>
+      <w:r>
+        <w:rPr>
+          <w:rFonts w:ascii="Helvetica" w:hAnsi="Helvetica"/>
+          <w:color w:val="505050"/>
+          <w:sz w:val="18"/>
+          <w:szCs w:val="18"/>
+          <w:shd w:val="clear" w:color="auto" w:fill="FAFAFA"/>
+        </w:rPr>
+        <w:t>signCode</w:t>
+      </w:r>
+      <w:proofErr w:type="spellEnd"/>
+      <w:r>
+        <w:rPr>
+          <w:rFonts w:ascii="Helvetica" w:hAnsi="Helvetica"/>
+          <w:color w:val="505050"/>
+          <w:sz w:val="18"/>
+          <w:szCs w:val="18"/>
+          <w:shd w:val="clear" w:color="auto" w:fill="FAFAFA"/>
+        </w:rPr>
+        <w:t>=1499751665</w:t>
       </w:r>
     </w:p>
     <w:p>
@@ -3290,6 +3181,7 @@
         </w:rPr>
         <w:t xml:space="preserve">               </w:t>
       </w:r>
+      <w:proofErr w:type="spellStart"/>
       <w:r>
         <w:rPr>
           <w:rFonts w:ascii="Courier New" w:hAnsi="Courier New" w:hint="eastAsia"/>
@@ -3298,8 +3190,9 @@
           <w:highlight w:val="white"/>
           <w:lang w:eastAsia="zh-CN"/>
         </w:rPr>
-        <w:t>svflag  1</w:t>
-      </w:r>
+        <w:t>svflag</w:t>
+      </w:r>
+      <w:proofErr w:type="spellEnd"/>
       <w:r>
         <w:rPr>
           <w:rFonts w:ascii="Courier New" w:hAnsi="Courier New" w:hint="eastAsia"/>
@@ -3308,7 +3201,7 @@
           <w:highlight w:val="white"/>
           <w:lang w:eastAsia="zh-CN"/>
         </w:rPr>
-        <w:t>成功</w:t>
+        <w:t xml:space="preserve">  1</w:t>
       </w:r>
       <w:r>
         <w:rPr>
@@ -3318,6 +3211,16 @@
           <w:highlight w:val="white"/>
           <w:lang w:eastAsia="zh-CN"/>
         </w:rPr>
+        <w:t>成功</w:t>
+      </w:r>
+      <w:r>
+        <w:rPr>
+          <w:rFonts w:ascii="Courier New" w:hAnsi="Courier New" w:hint="eastAsia"/>
+          <w:color w:val="2A00FF"/>
+          <w:sz w:val="20"/>
+          <w:highlight w:val="white"/>
+          <w:lang w:eastAsia="zh-CN"/>
+        </w:rPr>
         <w:t xml:space="preserve"> </w:t>
       </w:r>
       <w:r>
@@ -3416,7 +3319,7 @@
           <w:lang w:eastAsia="zh-CN"/>
         </w:rPr>
       </w:pPr>
-      <w:bookmarkStart w:id="11" w:name="_Toc487550411"/>
+      <w:bookmarkStart w:id="12" w:name="_Toc487721905"/>
       <w:r>
         <w:rPr>
           <w:rFonts w:hint="eastAsia"/>
@@ -3425,7 +3328,6 @@
         </w:rPr>
         <w:t>2:</w:t>
       </w:r>
-      <w:bookmarkEnd w:id="11"/>
       <w:r>
         <w:rPr>
           <w:rFonts w:hint="eastAsia"/>
@@ -3434,6 +3336,7 @@
         </w:rPr>
         <w:t>评论送金币（活动：好评有奖）</w:t>
       </w:r>
+      <w:bookmarkEnd w:id="12"/>
     </w:p>
     <w:p>
       <w:pPr>
@@ -3465,7 +3368,21 @@
         <w:rPr>
           <w:lang w:eastAsia="zh-CN"/>
         </w:rPr>
-        <w:t>/api/activity/</w:t>
+        <w:t>/</w:t>
+      </w:r>
+      <w:proofErr w:type="spellStart"/>
+      <w:r>
+        <w:rPr>
+          <w:lang w:eastAsia="zh-CN"/>
+        </w:rPr>
+        <w:t>api</w:t>
+      </w:r>
+      <w:proofErr w:type="spellEnd"/>
+      <w:r>
+        <w:rPr>
+          <w:lang w:eastAsia="zh-CN"/>
+        </w:rPr>
+        <w:t>/activity/</w:t>
       </w:r>
       <w:r>
         <w:t xml:space="preserve"> </w:t>
@@ -3536,7 +3453,6 @@
           <w:szCs w:val="18"/>
           <w:shd w:val="clear" w:color="auto" w:fill="FAFAFA"/>
         </w:rPr>
-        <w:lastRenderedPageBreak/>
         <w:t>&amp;sesskey=52174-1499751671719-102-ebf1c9899acd7b344107f0197a28102c-0-6</w:t>
       </w:r>
     </w:p>
@@ -3558,7 +3474,29 @@
           <w:szCs w:val="18"/>
           <w:shd w:val="clear" w:color="auto" w:fill="FAFAFA"/>
         </w:rPr>
-        <w:t>&amp;signCode=1499751665</w:t>
+        <w:t>&amp;</w:t>
+      </w:r>
+      <w:proofErr w:type="spellStart"/>
+      <w:r>
+        <w:rPr>
+          <w:rFonts w:ascii="Helvetica" w:hAnsi="Helvetica"/>
+          <w:color w:val="505050"/>
+          <w:sz w:val="18"/>
+          <w:szCs w:val="18"/>
+          <w:shd w:val="clear" w:color="auto" w:fill="FAFAFA"/>
+        </w:rPr>
+        <w:t>signCode</w:t>
+      </w:r>
+      <w:proofErr w:type="spellEnd"/>
+      <w:r>
+        <w:rPr>
+          <w:rFonts w:ascii="Helvetica" w:hAnsi="Helvetica"/>
+          <w:color w:val="505050"/>
+          <w:sz w:val="18"/>
+          <w:szCs w:val="18"/>
+          <w:shd w:val="clear" w:color="auto" w:fill="FAFAFA"/>
+        </w:rPr>
+        <w:t>=1499751665</w:t>
       </w:r>
     </w:p>
     <w:p>
@@ -3578,6 +3516,7 @@
           <w:color w:val="000000"/>
           <w:lang w:eastAsia="zh-CN"/>
         </w:rPr>
+        <w:lastRenderedPageBreak/>
         <w:t>返回参数</w:t>
       </w:r>
     </w:p>
@@ -3615,6 +3554,7 @@
         </w:rPr>
         <w:t xml:space="preserve">               </w:t>
       </w:r>
+      <w:proofErr w:type="spellStart"/>
       <w:r>
         <w:rPr>
           <w:rFonts w:ascii="Courier New" w:hAnsi="Courier New" w:hint="eastAsia"/>
@@ -3623,8 +3563,9 @@
           <w:highlight w:val="white"/>
           <w:lang w:eastAsia="zh-CN"/>
         </w:rPr>
-        <w:t>svflag  1</w:t>
-      </w:r>
+        <w:t>svflag</w:t>
+      </w:r>
+      <w:proofErr w:type="spellEnd"/>
       <w:r>
         <w:rPr>
           <w:rFonts w:ascii="Courier New" w:hAnsi="Courier New" w:hint="eastAsia"/>
@@ -3633,7 +3574,7 @@
           <w:highlight w:val="white"/>
           <w:lang w:eastAsia="zh-CN"/>
         </w:rPr>
-        <w:t>成功</w:t>
+        <w:t xml:space="preserve">  1</w:t>
       </w:r>
       <w:r>
         <w:rPr>
@@ -3643,6 +3584,16 @@
           <w:highlight w:val="white"/>
           <w:lang w:eastAsia="zh-CN"/>
         </w:rPr>
+        <w:t>成功</w:t>
+      </w:r>
+      <w:r>
+        <w:rPr>
+          <w:rFonts w:ascii="Courier New" w:hAnsi="Courier New" w:hint="eastAsia"/>
+          <w:color w:val="2A00FF"/>
+          <w:sz w:val="20"/>
+          <w:highlight w:val="white"/>
+          <w:lang w:eastAsia="zh-CN"/>
+        </w:rPr>
         <w:t xml:space="preserve"> </w:t>
       </w:r>
     </w:p>
@@ -3715,7 +3666,6 @@
     <w:p>
       <w:pPr>
         <w:rPr>
-          <w:rFonts w:hint="eastAsia"/>
           <w:lang w:eastAsia="zh-CN"/>
         </w:rPr>
       </w:pPr>
@@ -3727,7 +3677,7 @@
           <w:lang w:eastAsia="zh-CN"/>
         </w:rPr>
       </w:pPr>
-      <w:bookmarkStart w:id="12" w:name="_Toc487550412"/>
+      <w:bookmarkStart w:id="13" w:name="_Toc487721906"/>
       <w:r>
         <w:rPr>
           <w:rFonts w:hint="eastAsia"/>
@@ -3736,7 +3686,6 @@
         </w:rPr>
         <w:t>3:</w:t>
       </w:r>
-      <w:bookmarkEnd w:id="12"/>
       <w:r>
         <w:rPr>
           <w:rFonts w:hint="eastAsia"/>
@@ -3779,6 +3728,7 @@
         </w:rPr>
         <w:t>api/getOrder.do</w:t>
       </w:r>
+      <w:bookmarkEnd w:id="13"/>
     </w:p>
     <w:p>
       <w:pPr>
@@ -3810,7 +3760,21 @@
         <w:rPr>
           <w:lang w:eastAsia="zh-CN"/>
         </w:rPr>
-        <w:t>/api/activity/</w:t>
+        <w:t>/</w:t>
+      </w:r>
+      <w:proofErr w:type="spellStart"/>
+      <w:r>
+        <w:rPr>
+          <w:lang w:eastAsia="zh-CN"/>
+        </w:rPr>
+        <w:t>api</w:t>
+      </w:r>
+      <w:proofErr w:type="spellEnd"/>
+      <w:r>
+        <w:rPr>
+          <w:lang w:eastAsia="zh-CN"/>
+        </w:rPr>
+        <w:t>/activity/</w:t>
       </w:r>
       <w:r>
         <w:t xml:space="preserve"> </w:t>
@@ -3902,7 +3866,29 @@
           <w:szCs w:val="18"/>
           <w:shd w:val="clear" w:color="auto" w:fill="FAFAFA"/>
         </w:rPr>
-        <w:t>&amp;signCode=1499751665</w:t>
+        <w:t>&amp;</w:t>
+      </w:r>
+      <w:proofErr w:type="spellStart"/>
+      <w:r>
+        <w:rPr>
+          <w:rFonts w:ascii="Helvetica" w:hAnsi="Helvetica"/>
+          <w:color w:val="505050"/>
+          <w:sz w:val="18"/>
+          <w:szCs w:val="18"/>
+          <w:shd w:val="clear" w:color="auto" w:fill="FAFAFA"/>
+        </w:rPr>
+        <w:t>signCode</w:t>
+      </w:r>
+      <w:proofErr w:type="spellEnd"/>
+      <w:r>
+        <w:rPr>
+          <w:rFonts w:ascii="Helvetica" w:hAnsi="Helvetica"/>
+          <w:color w:val="505050"/>
+          <w:sz w:val="18"/>
+          <w:szCs w:val="18"/>
+          <w:shd w:val="clear" w:color="auto" w:fill="FAFAFA"/>
+        </w:rPr>
+        <w:t>=1499751665</w:t>
       </w:r>
     </w:p>
     <w:p>
@@ -3959,6 +3945,7 @@
         </w:rPr>
         <w:t xml:space="preserve">               </w:t>
       </w:r>
+      <w:proofErr w:type="spellStart"/>
       <w:r>
         <w:rPr>
           <w:rFonts w:ascii="Courier New" w:hAnsi="Courier New" w:hint="eastAsia"/>
@@ -3967,8 +3954,9 @@
           <w:highlight w:val="white"/>
           <w:lang w:eastAsia="zh-CN"/>
         </w:rPr>
-        <w:t>svflag  1</w:t>
-      </w:r>
+        <w:t>svflag</w:t>
+      </w:r>
+      <w:proofErr w:type="spellEnd"/>
       <w:r>
         <w:rPr>
           <w:rFonts w:ascii="Courier New" w:hAnsi="Courier New" w:hint="eastAsia"/>
@@ -3977,7 +3965,7 @@
           <w:highlight w:val="white"/>
           <w:lang w:eastAsia="zh-CN"/>
         </w:rPr>
-        <w:t>成功</w:t>
+        <w:t xml:space="preserve">  1</w:t>
       </w:r>
       <w:r>
         <w:rPr>
@@ -3987,6 +3975,16 @@
           <w:highlight w:val="white"/>
           <w:lang w:eastAsia="zh-CN"/>
         </w:rPr>
+        <w:t>成功</w:t>
+      </w:r>
+      <w:r>
+        <w:rPr>
+          <w:rFonts w:ascii="Courier New" w:hAnsi="Courier New" w:hint="eastAsia"/>
+          <w:color w:val="2A00FF"/>
+          <w:sz w:val="20"/>
+          <w:highlight w:val="white"/>
+          <w:lang w:eastAsia="zh-CN"/>
+        </w:rPr>
         <w:t xml:space="preserve"> </w:t>
       </w:r>
     </w:p>
@@ -4059,7 +4057,6 @@
     <w:p>
       <w:pPr>
         <w:rPr>
-          <w:rFonts w:hint="eastAsia"/>
           <w:lang w:eastAsia="zh-CN"/>
         </w:rPr>
       </w:pPr>
@@ -4072,7 +4069,7 @@
           <w:lang w:eastAsia="zh-CN"/>
         </w:rPr>
       </w:pPr>
-      <w:bookmarkStart w:id="13" w:name="_Toc487550413"/>
+      <w:bookmarkStart w:id="14" w:name="_Toc487721907"/>
       <w:r>
         <w:rPr>
           <w:rFonts w:hint="eastAsia"/>
@@ -4081,7 +4078,6 @@
         </w:rPr>
         <w:t>4:</w:t>
       </w:r>
-      <w:bookmarkEnd w:id="13"/>
       <w:r>
         <w:rPr>
           <w:rFonts w:hint="eastAsia"/>
@@ -4122,6 +4118,7 @@
         </w:rPr>
         <w:t>）</w:t>
       </w:r>
+      <w:bookmarkEnd w:id="14"/>
       <w:r>
         <w:rPr>
           <w:color w:val="000000"/>
@@ -4160,7 +4157,21 @@
         <w:rPr>
           <w:lang w:eastAsia="zh-CN"/>
         </w:rPr>
-        <w:t>/api/activity/</w:t>
+        <w:t>/</w:t>
+      </w:r>
+      <w:proofErr w:type="spellStart"/>
+      <w:r>
+        <w:rPr>
+          <w:lang w:eastAsia="zh-CN"/>
+        </w:rPr>
+        <w:t>api</w:t>
+      </w:r>
+      <w:proofErr w:type="spellEnd"/>
+      <w:r>
+        <w:rPr>
+          <w:lang w:eastAsia="zh-CN"/>
+        </w:rPr>
+        <w:t>/activity/</w:t>
       </w:r>
       <w:r>
         <w:t xml:space="preserve"> </w:t>
@@ -4252,7 +4263,29 @@
           <w:szCs w:val="18"/>
           <w:shd w:val="clear" w:color="auto" w:fill="FAFAFA"/>
         </w:rPr>
-        <w:t>&amp;signCode=1499751665</w:t>
+        <w:t>&amp;</w:t>
+      </w:r>
+      <w:proofErr w:type="spellStart"/>
+      <w:r>
+        <w:rPr>
+          <w:rFonts w:ascii="Helvetica" w:hAnsi="Helvetica"/>
+          <w:color w:val="505050"/>
+          <w:sz w:val="18"/>
+          <w:szCs w:val="18"/>
+          <w:shd w:val="clear" w:color="auto" w:fill="FAFAFA"/>
+        </w:rPr>
+        <w:t>signCode</w:t>
+      </w:r>
+      <w:proofErr w:type="spellEnd"/>
+      <w:r>
+        <w:rPr>
+          <w:rFonts w:ascii="Helvetica" w:hAnsi="Helvetica"/>
+          <w:color w:val="505050"/>
+          <w:sz w:val="18"/>
+          <w:szCs w:val="18"/>
+          <w:shd w:val="clear" w:color="auto" w:fill="FAFAFA"/>
+        </w:rPr>
+        <w:t>=1499751665</w:t>
       </w:r>
     </w:p>
     <w:p>
@@ -4272,7 +4305,6 @@
           <w:color w:val="000000"/>
           <w:lang w:eastAsia="zh-CN"/>
         </w:rPr>
-        <w:lastRenderedPageBreak/>
         <w:t>返回参数</w:t>
       </w:r>
     </w:p>
@@ -4308,8 +4340,10 @@
           <w:color w:val="000000"/>
           <w:lang w:eastAsia="zh-CN"/>
         </w:rPr>
+        <w:lastRenderedPageBreak/>
         <w:t xml:space="preserve">               </w:t>
       </w:r>
+      <w:proofErr w:type="spellStart"/>
       <w:r>
         <w:rPr>
           <w:rFonts w:ascii="Courier New" w:hAnsi="Courier New" w:hint="eastAsia"/>
@@ -4318,8 +4352,9 @@
           <w:highlight w:val="white"/>
           <w:lang w:eastAsia="zh-CN"/>
         </w:rPr>
-        <w:t>svflag  1</w:t>
-      </w:r>
+        <w:t>svflag</w:t>
+      </w:r>
+      <w:proofErr w:type="spellEnd"/>
       <w:r>
         <w:rPr>
           <w:rFonts w:ascii="Courier New" w:hAnsi="Courier New" w:hint="eastAsia"/>
@@ -4328,7 +4363,7 @@
           <w:highlight w:val="white"/>
           <w:lang w:eastAsia="zh-CN"/>
         </w:rPr>
-        <w:t>成功</w:t>
+        <w:t xml:space="preserve">  1</w:t>
       </w:r>
       <w:r>
         <w:rPr>
@@ -4338,6 +4373,16 @@
           <w:highlight w:val="white"/>
           <w:lang w:eastAsia="zh-CN"/>
         </w:rPr>
+        <w:t>成功</w:t>
+      </w:r>
+      <w:r>
+        <w:rPr>
+          <w:rFonts w:ascii="Courier New" w:hAnsi="Courier New" w:hint="eastAsia"/>
+          <w:color w:val="2A00FF"/>
+          <w:sz w:val="20"/>
+          <w:highlight w:val="white"/>
+          <w:lang w:eastAsia="zh-CN"/>
+        </w:rPr>
         <w:t xml:space="preserve"> </w:t>
       </w:r>
     </w:p>
@@ -4410,7 +4455,6 @@
     <w:p>
       <w:pPr>
         <w:rPr>
-          <w:rFonts w:hint="eastAsia"/>
           <w:color w:val="000000"/>
           <w:lang w:eastAsia="zh-CN"/>
         </w:rPr>
@@ -4424,7 +4468,7 @@
           <w:lang w:eastAsia="zh-CN"/>
         </w:rPr>
       </w:pPr>
-      <w:bookmarkStart w:id="14" w:name="_Toc487550414"/>
+      <w:bookmarkStart w:id="15" w:name="_Toc487721908"/>
       <w:r>
         <w:rPr>
           <w:rFonts w:hint="eastAsia"/>
@@ -4433,7 +4477,6 @@
         </w:rPr>
         <w:t>5:</w:t>
       </w:r>
-      <w:bookmarkEnd w:id="14"/>
       <w:r>
         <w:rPr>
           <w:rFonts w:hint="eastAsia"/>
@@ -4448,25 +4491,42 @@
         </w:rPr>
         <w:t>获取积分排行榜</w:t>
       </w:r>
-    </w:p>
-    <w:p>
-      <w:pPr>
-        <w:rPr>
-          <w:lang w:eastAsia="zh-CN"/>
-        </w:rPr>
-      </w:pPr>
-      <w:r>
-        <w:rPr>
-          <w:lang w:eastAsia="zh-CN"/>
-        </w:rPr>
-        <w:t>/api/</w:t>
-      </w:r>
+      <w:bookmarkEnd w:id="15"/>
+    </w:p>
+    <w:p>
+      <w:pPr>
+        <w:rPr>
+          <w:lang w:eastAsia="zh-CN"/>
+        </w:rPr>
+      </w:pPr>
+      <w:r>
+        <w:rPr>
+          <w:lang w:eastAsia="zh-CN"/>
+        </w:rPr>
+        <w:t>/</w:t>
+      </w:r>
+      <w:proofErr w:type="spellStart"/>
+      <w:r>
+        <w:rPr>
+          <w:lang w:eastAsia="zh-CN"/>
+        </w:rPr>
+        <w:t>api</w:t>
+      </w:r>
+      <w:proofErr w:type="spellEnd"/>
+      <w:r>
+        <w:rPr>
+          <w:lang w:eastAsia="zh-CN"/>
+        </w:rPr>
+        <w:t>/</w:t>
+      </w:r>
+      <w:proofErr w:type="spellStart"/>
       <w:r>
         <w:rPr>
           <w:lang w:eastAsia="zh-CN"/>
         </w:rPr>
         <w:t>actiIntegral</w:t>
       </w:r>
+      <w:proofErr w:type="spellEnd"/>
       <w:r>
         <w:rPr>
           <w:lang w:eastAsia="zh-CN"/>
@@ -4563,7 +4623,29 @@
           <w:szCs w:val="18"/>
           <w:shd w:val="clear" w:color="auto" w:fill="FAFAFA"/>
         </w:rPr>
-        <w:t>&amp;signCode=1499751665</w:t>
+        <w:t>&amp;</w:t>
+      </w:r>
+      <w:proofErr w:type="spellStart"/>
+      <w:r>
+        <w:rPr>
+          <w:rFonts w:ascii="Helvetica" w:hAnsi="Helvetica"/>
+          <w:color w:val="505050"/>
+          <w:sz w:val="18"/>
+          <w:szCs w:val="18"/>
+          <w:shd w:val="clear" w:color="auto" w:fill="FAFAFA"/>
+        </w:rPr>
+        <w:t>signCode</w:t>
+      </w:r>
+      <w:proofErr w:type="spellEnd"/>
+      <w:r>
+        <w:rPr>
+          <w:rFonts w:ascii="Helvetica" w:hAnsi="Helvetica"/>
+          <w:color w:val="505050"/>
+          <w:sz w:val="18"/>
+          <w:szCs w:val="18"/>
+          <w:shd w:val="clear" w:color="auto" w:fill="FAFAFA"/>
+        </w:rPr>
+        <w:t>=1499751665</w:t>
       </w:r>
     </w:p>
     <w:p>
@@ -4620,6 +4702,7 @@
         </w:rPr>
         <w:t xml:space="preserve">               </w:t>
       </w:r>
+      <w:proofErr w:type="spellStart"/>
       <w:r>
         <w:rPr>
           <w:rFonts w:ascii="Courier New" w:hAnsi="Courier New" w:hint="eastAsia"/>
@@ -4628,8 +4711,9 @@
           <w:highlight w:val="white"/>
           <w:lang w:eastAsia="zh-CN"/>
         </w:rPr>
-        <w:t>svflag  1</w:t>
-      </w:r>
+        <w:t>svflag</w:t>
+      </w:r>
+      <w:proofErr w:type="spellEnd"/>
       <w:r>
         <w:rPr>
           <w:rFonts w:ascii="Courier New" w:hAnsi="Courier New" w:hint="eastAsia"/>
@@ -4638,7 +4722,7 @@
           <w:highlight w:val="white"/>
           <w:lang w:eastAsia="zh-CN"/>
         </w:rPr>
-        <w:t>成功</w:t>
+        <w:t xml:space="preserve">  1</w:t>
       </w:r>
       <w:r>
         <w:rPr>
@@ -4648,6 +4732,16 @@
           <w:highlight w:val="white"/>
           <w:lang w:eastAsia="zh-CN"/>
         </w:rPr>
+        <w:t>成功</w:t>
+      </w:r>
+      <w:r>
+        <w:rPr>
+          <w:rFonts w:ascii="Courier New" w:hAnsi="Courier New" w:hint="eastAsia"/>
+          <w:color w:val="2A00FF"/>
+          <w:sz w:val="20"/>
+          <w:highlight w:val="white"/>
+          <w:lang w:eastAsia="zh-CN"/>
+        </w:rPr>
         <w:t xml:space="preserve"> </w:t>
       </w:r>
     </w:p>
@@ -4704,7 +4798,6 @@
     <w:p>
       <w:pPr>
         <w:rPr>
-          <w:rFonts w:hint="eastAsia"/>
           <w:color w:val="000000"/>
           <w:lang w:eastAsia="zh-CN"/>
         </w:rPr>
@@ -4733,7 +4826,7 @@
           <w:lang w:eastAsia="zh-CN"/>
         </w:rPr>
       </w:pPr>
-      <w:bookmarkStart w:id="15" w:name="_Toc487550415"/>
+      <w:bookmarkStart w:id="16" w:name="_Toc487721909"/>
       <w:r>
         <w:rPr>
           <w:rFonts w:hint="eastAsia"/>
@@ -4750,7 +4843,6 @@
         </w:rPr>
         <w:t>获取</w:t>
       </w:r>
-      <w:bookmarkEnd w:id="15"/>
       <w:r>
         <w:rPr>
           <w:rFonts w:hint="eastAsia"/>
@@ -4759,6 +4851,7 @@
         </w:rPr>
         <w:t>用户实时积分值</w:t>
       </w:r>
+      <w:bookmarkEnd w:id="16"/>
     </w:p>
     <w:p>
       <w:pPr>
@@ -4868,7 +4961,29 @@
           <w:szCs w:val="18"/>
           <w:shd w:val="clear" w:color="auto" w:fill="FAFAFA"/>
         </w:rPr>
-        <w:t>&amp;signCode=1499751665</w:t>
+        <w:t>&amp;</w:t>
+      </w:r>
+      <w:proofErr w:type="spellStart"/>
+      <w:r>
+        <w:rPr>
+          <w:rFonts w:ascii="Helvetica" w:hAnsi="Helvetica"/>
+          <w:color w:val="505050"/>
+          <w:sz w:val="18"/>
+          <w:szCs w:val="18"/>
+          <w:shd w:val="clear" w:color="auto" w:fill="FAFAFA"/>
+        </w:rPr>
+        <w:t>signCode</w:t>
+      </w:r>
+      <w:proofErr w:type="spellEnd"/>
+      <w:r>
+        <w:rPr>
+          <w:rFonts w:ascii="Helvetica" w:hAnsi="Helvetica"/>
+          <w:color w:val="505050"/>
+          <w:sz w:val="18"/>
+          <w:szCs w:val="18"/>
+          <w:shd w:val="clear" w:color="auto" w:fill="FAFAFA"/>
+        </w:rPr>
+        <w:t>=1499751665</w:t>
       </w:r>
     </w:p>
     <w:p>
@@ -4925,6 +5040,7 @@
         </w:rPr>
         <w:t xml:space="preserve">               </w:t>
       </w:r>
+      <w:proofErr w:type="spellStart"/>
       <w:r>
         <w:rPr>
           <w:rFonts w:ascii="Courier New" w:hAnsi="Courier New" w:hint="eastAsia"/>
@@ -4933,8 +5049,9 @@
           <w:highlight w:val="white"/>
           <w:lang w:eastAsia="zh-CN"/>
         </w:rPr>
-        <w:t>svflag  1</w:t>
-      </w:r>
+        <w:t>svflag</w:t>
+      </w:r>
+      <w:proofErr w:type="spellEnd"/>
       <w:r>
         <w:rPr>
           <w:rFonts w:ascii="Courier New" w:hAnsi="Courier New" w:hint="eastAsia"/>
@@ -4943,7 +5060,7 @@
           <w:highlight w:val="white"/>
           <w:lang w:eastAsia="zh-CN"/>
         </w:rPr>
-        <w:t>成功</w:t>
+        <w:t xml:space="preserve">  1</w:t>
       </w:r>
       <w:r>
         <w:rPr>
@@ -4953,6 +5070,16 @@
           <w:highlight w:val="white"/>
           <w:lang w:eastAsia="zh-CN"/>
         </w:rPr>
+        <w:t>成功</w:t>
+      </w:r>
+      <w:r>
+        <w:rPr>
+          <w:rFonts w:ascii="Courier New" w:hAnsi="Courier New" w:hint="eastAsia"/>
+          <w:color w:val="2A00FF"/>
+          <w:sz w:val="20"/>
+          <w:highlight w:val="white"/>
+          <w:lang w:eastAsia="zh-CN"/>
+        </w:rPr>
         <w:t xml:space="preserve"> </w:t>
       </w:r>
     </w:p>
@@ -5009,11 +5136,35 @@
     <w:p>
       <w:pPr>
         <w:rPr>
-          <w:rFonts w:hint="eastAsia"/>
-          <w:color w:val="000000"/>
-          <w:lang w:eastAsia="zh-CN"/>
-        </w:rPr>
-      </w:pPr>
+          <w:color w:val="000000"/>
+          <w:lang w:eastAsia="zh-CN"/>
+        </w:rPr>
+      </w:pPr>
+      <w:r>
+        <w:rPr>
+          <w:rFonts w:hint="eastAsia"/>
+          <w:color w:val="000000"/>
+          <w:lang w:eastAsia="zh-CN"/>
+        </w:rPr>
+        <w:t xml:space="preserve">   }</w:t>
+      </w:r>
+    </w:p>
+    <w:p>
+      <w:pPr>
+        <w:rPr>
+          <w:lang w:eastAsia="zh-CN"/>
+        </w:rPr>
+      </w:pPr>
+    </w:p>
+    <w:p>
+      <w:pPr>
+        <w:pStyle w:val="2"/>
+        <w:rPr>
+          <w:color w:val="000000"/>
+          <w:lang w:eastAsia="zh-CN"/>
+        </w:rPr>
+      </w:pPr>
+      <w:bookmarkStart w:id="17" w:name="_Toc487721910"/>
       <w:r>
         <w:rPr>
           <w:rFonts w:hint="eastAsia"/>
@@ -5021,38 +5172,12 @@
           <w:lang w:eastAsia="zh-CN"/>
         </w:rPr>
         <w:lastRenderedPageBreak/>
-        <w:t xml:space="preserve">   }</w:t>
-      </w:r>
-    </w:p>
-    <w:p>
-      <w:pPr>
-        <w:rPr>
-          <w:rFonts w:hint="eastAsia"/>
-          <w:lang w:eastAsia="zh-CN"/>
-        </w:rPr>
-      </w:pPr>
-    </w:p>
-    <w:p>
-      <w:pPr>
-        <w:pStyle w:val="2"/>
-        <w:rPr>
-          <w:color w:val="000000"/>
-          <w:lang w:eastAsia="zh-CN"/>
-        </w:rPr>
-      </w:pPr>
-      <w:bookmarkStart w:id="16" w:name="_Toc487550416"/>
-      <w:r>
-        <w:rPr>
-          <w:rFonts w:hint="eastAsia"/>
-          <w:color w:val="000000"/>
-          <w:lang w:eastAsia="zh-CN"/>
-        </w:rPr>
         <w:t>7:</w:t>
       </w:r>
-      <w:bookmarkEnd w:id="16"/>
-      <w:r>
-        <w:rPr>
-          <w:rFonts w:hint="eastAsia"/>
+      <w:r>
+        <w:rPr>
+          <w:rFonts w:hint="eastAsia"/>
+          <w:lang w:eastAsia="zh-CN"/>
         </w:rPr>
         <w:t xml:space="preserve"> </w:t>
       </w:r>
@@ -5072,6 +5197,7 @@
         </w:rPr>
         <w:t>（活动：积分福利）</w:t>
       </w:r>
+      <w:bookmarkEnd w:id="17"/>
     </w:p>
     <w:p>
       <w:pPr>
@@ -5166,6 +5292,60 @@
     <w:p>
       <w:pPr>
         <w:rPr>
+          <w:rFonts w:ascii="Helvetica" w:hAnsi="Helvetica"/>
+          <w:color w:val="505050"/>
+          <w:sz w:val="18"/>
+          <w:szCs w:val="18"/>
+          <w:shd w:val="clear" w:color="auto" w:fill="FAFAFA"/>
+          <w:lang w:eastAsia="zh-CN"/>
+        </w:rPr>
+      </w:pPr>
+      <w:r>
+        <w:rPr>
+          <w:rFonts w:ascii="Helvetica" w:hAnsi="Helvetica"/>
+          <w:color w:val="505050"/>
+          <w:sz w:val="18"/>
+          <w:szCs w:val="18"/>
+          <w:shd w:val="clear" w:color="auto" w:fill="FAFAFA"/>
+        </w:rPr>
+        <w:t>&amp;</w:t>
+      </w:r>
+      <w:proofErr w:type="spellStart"/>
+      <w:r>
+        <w:rPr>
+          <w:rFonts w:ascii="Helvetica" w:hAnsi="Helvetica"/>
+          <w:color w:val="505050"/>
+          <w:sz w:val="18"/>
+          <w:szCs w:val="18"/>
+          <w:shd w:val="clear" w:color="auto" w:fill="FAFAFA"/>
+        </w:rPr>
+        <w:t>signCode</w:t>
+      </w:r>
+      <w:proofErr w:type="spellEnd"/>
+      <w:r>
+        <w:rPr>
+          <w:rFonts w:ascii="Helvetica" w:hAnsi="Helvetica"/>
+          <w:color w:val="505050"/>
+          <w:sz w:val="18"/>
+          <w:szCs w:val="18"/>
+          <w:shd w:val="clear" w:color="auto" w:fill="FAFAFA"/>
+        </w:rPr>
+        <w:t>=1499751665</w:t>
+      </w:r>
+    </w:p>
+    <w:p>
+      <w:pPr>
+        <w:rPr>
+          <w:rFonts w:ascii="Helvetica" w:hAnsi="Helvetica"/>
+          <w:color w:val="505050"/>
+          <w:sz w:val="18"/>
+          <w:szCs w:val="18"/>
+          <w:shd w:val="clear" w:color="auto" w:fill="FAFAFA"/>
+          <w:lang w:eastAsia="zh-CN"/>
+        </w:rPr>
+      </w:pPr>
+      <w:r>
+        <w:rPr>
           <w:rFonts w:ascii="Helvetica" w:hAnsi="Helvetica" w:hint="eastAsia"/>
           <w:color w:val="505050"/>
           <w:sz w:val="18"/>
@@ -5173,20 +5353,10 @@
           <w:shd w:val="clear" w:color="auto" w:fill="FAFAFA"/>
           <w:lang w:eastAsia="zh-CN"/>
         </w:rPr>
-      </w:pPr>
-      <w:r>
-        <w:rPr>
-          <w:rFonts w:ascii="Helvetica" w:hAnsi="Helvetica"/>
-          <w:color w:val="505050"/>
-          <w:sz w:val="18"/>
-          <w:szCs w:val="18"/>
-          <w:shd w:val="clear" w:color="auto" w:fill="FAFAFA"/>
-        </w:rPr>
-        <w:t>&amp;signCode=1499751665</w:t>
-      </w:r>
-    </w:p>
-    <w:p>
-      <w:pPr>
+        <w:t>&amp;</w:t>
+      </w:r>
+      <w:proofErr w:type="spellStart"/>
+      <w:r>
         <w:rPr>
           <w:rFonts w:ascii="Helvetica" w:hAnsi="Helvetica" w:hint="eastAsia"/>
           <w:color w:val="505050"/>
@@ -5195,28 +5365,30 @@
           <w:shd w:val="clear" w:color="auto" w:fill="FAFAFA"/>
           <w:lang w:eastAsia="zh-CN"/>
         </w:rPr>
-      </w:pPr>
-      <w:r>
-        <w:rPr>
-          <w:rFonts w:ascii="Helvetica" w:hAnsi="Helvetica" w:hint="eastAsia"/>
-          <w:color w:val="505050"/>
-          <w:sz w:val="18"/>
-          <w:szCs w:val="18"/>
-          <w:shd w:val="clear" w:color="auto" w:fill="FAFAFA"/>
-          <w:lang w:eastAsia="zh-CN"/>
-        </w:rPr>
-        <w:t>&amp;c</w:t>
-      </w:r>
-      <w:r>
-        <w:rPr>
-          <w:rFonts w:ascii="Helvetica" w:hAnsi="Helvetica"/>
-          <w:color w:val="505050"/>
-          <w:sz w:val="18"/>
-          <w:szCs w:val="18"/>
-          <w:shd w:val="clear" w:color="auto" w:fill="FAFAFA"/>
-          <w:lang w:eastAsia="zh-CN"/>
-        </w:rPr>
-        <w:t>fgType=1</w:t>
+        <w:t>c</w:t>
+      </w:r>
+      <w:r>
+        <w:rPr>
+          <w:rFonts w:ascii="Helvetica" w:hAnsi="Helvetica"/>
+          <w:color w:val="505050"/>
+          <w:sz w:val="18"/>
+          <w:szCs w:val="18"/>
+          <w:shd w:val="clear" w:color="auto" w:fill="FAFAFA"/>
+          <w:lang w:eastAsia="zh-CN"/>
+        </w:rPr>
+        <w:t>fgType</w:t>
+      </w:r>
+      <w:proofErr w:type="spellEnd"/>
+      <w:r>
+        <w:rPr>
+          <w:rFonts w:ascii="Helvetica" w:hAnsi="Helvetica"/>
+          <w:color w:val="505050"/>
+          <w:sz w:val="18"/>
+          <w:szCs w:val="18"/>
+          <w:shd w:val="clear" w:color="auto" w:fill="FAFAFA"/>
+          <w:lang w:eastAsia="zh-CN"/>
+        </w:rPr>
+        <w:t>=1</w:t>
       </w:r>
       <w:r>
         <w:rPr>
@@ -5306,6 +5478,7 @@
         </w:rPr>
         <w:t xml:space="preserve">               </w:t>
       </w:r>
+      <w:proofErr w:type="spellStart"/>
       <w:r>
         <w:rPr>
           <w:rFonts w:ascii="Courier New" w:hAnsi="Courier New" w:hint="eastAsia"/>
@@ -5314,8 +5487,9 @@
           <w:highlight w:val="white"/>
           <w:lang w:eastAsia="zh-CN"/>
         </w:rPr>
-        <w:t>svflag  1</w:t>
-      </w:r>
+        <w:t>svflag</w:t>
+      </w:r>
+      <w:proofErr w:type="spellEnd"/>
       <w:r>
         <w:rPr>
           <w:rFonts w:ascii="Courier New" w:hAnsi="Courier New" w:hint="eastAsia"/>
@@ -5324,7 +5498,7 @@
           <w:highlight w:val="white"/>
           <w:lang w:eastAsia="zh-CN"/>
         </w:rPr>
-        <w:t>成功</w:t>
+        <w:t xml:space="preserve">  1</w:t>
       </w:r>
       <w:r>
         <w:rPr>
@@ -5334,6 +5508,16 @@
           <w:highlight w:val="white"/>
           <w:lang w:eastAsia="zh-CN"/>
         </w:rPr>
+        <w:t>成功</w:t>
+      </w:r>
+      <w:r>
+        <w:rPr>
+          <w:rFonts w:ascii="Courier New" w:hAnsi="Courier New" w:hint="eastAsia"/>
+          <w:color w:val="2A00FF"/>
+          <w:sz w:val="20"/>
+          <w:highlight w:val="white"/>
+          <w:lang w:eastAsia="zh-CN"/>
+        </w:rPr>
         <w:t xml:space="preserve"> </w:t>
       </w:r>
     </w:p>
@@ -5390,7 +5574,6 @@
     <w:p>
       <w:pPr>
         <w:rPr>
-          <w:rFonts w:hint="eastAsia"/>
           <w:color w:val="000000"/>
           <w:lang w:eastAsia="zh-CN"/>
         </w:rPr>
@@ -5418,7 +5601,7 @@
           <w:lang w:eastAsia="zh-CN"/>
         </w:rPr>
       </w:pPr>
-      <w:bookmarkStart w:id="17" w:name="_Toc487550417"/>
+      <w:bookmarkStart w:id="18" w:name="_Toc487721911"/>
       <w:r>
         <w:rPr>
           <w:rFonts w:hint="eastAsia"/>
@@ -5427,7 +5610,6 @@
         </w:rPr>
         <w:t>8:</w:t>
       </w:r>
-      <w:bookmarkEnd w:id="17"/>
       <w:r>
         <w:rPr>
           <w:rFonts w:hint="eastAsia"/>
@@ -5473,6 +5655,7 @@
         </w:rPr>
         <w:t>/api/getHonorDetail.do</w:t>
       </w:r>
+      <w:bookmarkEnd w:id="18"/>
     </w:p>
     <w:p>
       <w:pPr>
@@ -5570,23 +5753,45 @@
     <w:p>
       <w:pPr>
         <w:rPr>
-          <w:rFonts w:ascii="Helvetica" w:hAnsi="Helvetica" w:hint="eastAsia"/>
-          <w:color w:val="505050"/>
-          <w:sz w:val="18"/>
-          <w:szCs w:val="18"/>
-          <w:shd w:val="clear" w:color="auto" w:fill="FAFAFA"/>
-          <w:lang w:eastAsia="zh-CN"/>
-        </w:rPr>
-      </w:pPr>
-      <w:r>
-        <w:rPr>
-          <w:rFonts w:ascii="Helvetica" w:hAnsi="Helvetica"/>
-          <w:color w:val="505050"/>
-          <w:sz w:val="18"/>
-          <w:szCs w:val="18"/>
-          <w:shd w:val="clear" w:color="auto" w:fill="FAFAFA"/>
-        </w:rPr>
-        <w:t>&amp;signCode=1499751665</w:t>
+          <w:rFonts w:ascii="Helvetica" w:hAnsi="Helvetica"/>
+          <w:color w:val="505050"/>
+          <w:sz w:val="18"/>
+          <w:szCs w:val="18"/>
+          <w:shd w:val="clear" w:color="auto" w:fill="FAFAFA"/>
+          <w:lang w:eastAsia="zh-CN"/>
+        </w:rPr>
+      </w:pPr>
+      <w:r>
+        <w:rPr>
+          <w:rFonts w:ascii="Helvetica" w:hAnsi="Helvetica"/>
+          <w:color w:val="505050"/>
+          <w:sz w:val="18"/>
+          <w:szCs w:val="18"/>
+          <w:shd w:val="clear" w:color="auto" w:fill="FAFAFA"/>
+        </w:rPr>
+        <w:t>&amp;</w:t>
+      </w:r>
+      <w:proofErr w:type="spellStart"/>
+      <w:r>
+        <w:rPr>
+          <w:rFonts w:ascii="Helvetica" w:hAnsi="Helvetica"/>
+          <w:color w:val="505050"/>
+          <w:sz w:val="18"/>
+          <w:szCs w:val="18"/>
+          <w:shd w:val="clear" w:color="auto" w:fill="FAFAFA"/>
+        </w:rPr>
+        <w:t>signCode</w:t>
+      </w:r>
+      <w:proofErr w:type="spellEnd"/>
+      <w:r>
+        <w:rPr>
+          <w:rFonts w:ascii="Helvetica" w:hAnsi="Helvetica"/>
+          <w:color w:val="505050"/>
+          <w:sz w:val="18"/>
+          <w:szCs w:val="18"/>
+          <w:shd w:val="clear" w:color="auto" w:fill="FAFAFA"/>
+        </w:rPr>
+        <w:t>=1499751665</w:t>
       </w:r>
     </w:p>
     <w:p>
@@ -5643,6 +5848,7 @@
         </w:rPr>
         <w:t xml:space="preserve">               </w:t>
       </w:r>
+      <w:proofErr w:type="spellStart"/>
       <w:r>
         <w:rPr>
           <w:rFonts w:ascii="Courier New" w:hAnsi="Courier New" w:hint="eastAsia"/>
@@ -5651,8 +5857,9 @@
           <w:highlight w:val="white"/>
           <w:lang w:eastAsia="zh-CN"/>
         </w:rPr>
-        <w:t>svflag  1</w:t>
-      </w:r>
+        <w:t>svflag</w:t>
+      </w:r>
+      <w:proofErr w:type="spellEnd"/>
       <w:r>
         <w:rPr>
           <w:rFonts w:ascii="Courier New" w:hAnsi="Courier New" w:hint="eastAsia"/>
@@ -5661,7 +5868,7 @@
           <w:highlight w:val="white"/>
           <w:lang w:eastAsia="zh-CN"/>
         </w:rPr>
-        <w:t>成功</w:t>
+        <w:t xml:space="preserve">  1</w:t>
       </w:r>
       <w:r>
         <w:rPr>
@@ -5671,6 +5878,16 @@
           <w:highlight w:val="white"/>
           <w:lang w:eastAsia="zh-CN"/>
         </w:rPr>
+        <w:t>成功</w:t>
+      </w:r>
+      <w:r>
+        <w:rPr>
+          <w:rFonts w:ascii="Courier New" w:hAnsi="Courier New" w:hint="eastAsia"/>
+          <w:color w:val="2A00FF"/>
+          <w:sz w:val="20"/>
+          <w:highlight w:val="white"/>
+          <w:lang w:eastAsia="zh-CN"/>
+        </w:rPr>
         <w:t xml:space="preserve"> </w:t>
       </w:r>
     </w:p>
@@ -5727,7 +5944,6 @@
     <w:p>
       <w:pPr>
         <w:rPr>
-          <w:rFonts w:hint="eastAsia"/>
           <w:color w:val="000000"/>
           <w:lang w:eastAsia="zh-CN"/>
         </w:rPr>
@@ -5756,17 +5972,15 @@
           <w:lang w:eastAsia="zh-CN"/>
         </w:rPr>
       </w:pPr>
-      <w:bookmarkStart w:id="18" w:name="_Toc487550418"/>
-      <w:r>
-        <w:rPr>
-          <w:rFonts w:hint="eastAsia"/>
-          <w:color w:val="000000"/>
-          <w:lang w:eastAsia="zh-CN"/>
-        </w:rPr>
-        <w:lastRenderedPageBreak/>
+      <w:bookmarkStart w:id="19" w:name="_Toc487721912"/>
+      <w:r>
+        <w:rPr>
+          <w:rFonts w:hint="eastAsia"/>
+          <w:color w:val="000000"/>
+          <w:lang w:eastAsia="zh-CN"/>
+        </w:rPr>
         <w:t>9:</w:t>
       </w:r>
-      <w:bookmarkEnd w:id="18"/>
       <w:r>
         <w:rPr>
           <w:rFonts w:hint="eastAsia"/>
@@ -5775,6 +5989,7 @@
         </w:rPr>
         <w:t>积分兑换奖品接口</w:t>
       </w:r>
+      <w:bookmarkEnd w:id="19"/>
     </w:p>
     <w:p>
       <w:pPr>
@@ -5842,6 +6057,7 @@
           <w:szCs w:val="18"/>
           <w:shd w:val="clear" w:color="auto" w:fill="FAFAFA"/>
         </w:rPr>
+        <w:lastRenderedPageBreak/>
         <w:t>sign=ED0400CF30885232359CC0A174AF0C02</w:t>
       </w:r>
     </w:p>
@@ -5884,7 +6100,29 @@
           <w:szCs w:val="18"/>
           <w:shd w:val="clear" w:color="auto" w:fill="FAFAFA"/>
         </w:rPr>
-        <w:t>&amp;signCode=1499751665</w:t>
+        <w:t>&amp;</w:t>
+      </w:r>
+      <w:proofErr w:type="spellStart"/>
+      <w:r>
+        <w:rPr>
+          <w:rFonts w:ascii="Helvetica" w:hAnsi="Helvetica"/>
+          <w:color w:val="505050"/>
+          <w:sz w:val="18"/>
+          <w:szCs w:val="18"/>
+          <w:shd w:val="clear" w:color="auto" w:fill="FAFAFA"/>
+        </w:rPr>
+        <w:t>signCode</w:t>
+      </w:r>
+      <w:proofErr w:type="spellEnd"/>
+      <w:r>
+        <w:rPr>
+          <w:rFonts w:ascii="Helvetica" w:hAnsi="Helvetica"/>
+          <w:color w:val="505050"/>
+          <w:sz w:val="18"/>
+          <w:szCs w:val="18"/>
+          <w:shd w:val="clear" w:color="auto" w:fill="FAFAFA"/>
+        </w:rPr>
+        <w:t>=1499751665</w:t>
       </w:r>
     </w:p>
     <w:p>
@@ -5943,7 +6181,7 @@
     <w:p>
       <w:pPr>
         <w:rPr>
-          <w:rFonts w:ascii="Helvetica" w:hAnsi="Helvetica" w:hint="eastAsia"/>
+          <w:rFonts w:ascii="Helvetica" w:hAnsi="Helvetica"/>
           <w:color w:val="505050"/>
           <w:sz w:val="18"/>
           <w:szCs w:val="18"/>
@@ -6036,6 +6274,7 @@
         </w:rPr>
         <w:t xml:space="preserve">               </w:t>
       </w:r>
+      <w:proofErr w:type="spellStart"/>
       <w:r>
         <w:rPr>
           <w:rFonts w:ascii="Courier New" w:hAnsi="Courier New" w:hint="eastAsia"/>
@@ -6044,8 +6283,9 @@
           <w:highlight w:val="white"/>
           <w:lang w:eastAsia="zh-CN"/>
         </w:rPr>
-        <w:t>svflag  1</w:t>
-      </w:r>
+        <w:t>svflag</w:t>
+      </w:r>
+      <w:proofErr w:type="spellEnd"/>
       <w:r>
         <w:rPr>
           <w:rFonts w:ascii="Courier New" w:hAnsi="Courier New" w:hint="eastAsia"/>
@@ -6054,7 +6294,7 @@
           <w:highlight w:val="white"/>
           <w:lang w:eastAsia="zh-CN"/>
         </w:rPr>
-        <w:t>成功</w:t>
+        <w:t xml:space="preserve">  1</w:t>
       </w:r>
       <w:r>
         <w:rPr>
@@ -6064,6 +6304,16 @@
           <w:highlight w:val="white"/>
           <w:lang w:eastAsia="zh-CN"/>
         </w:rPr>
+        <w:t>成功</w:t>
+      </w:r>
+      <w:r>
+        <w:rPr>
+          <w:rFonts w:ascii="Courier New" w:hAnsi="Courier New" w:hint="eastAsia"/>
+          <w:color w:val="2A00FF"/>
+          <w:sz w:val="20"/>
+          <w:highlight w:val="white"/>
+          <w:lang w:eastAsia="zh-CN"/>
+        </w:rPr>
         <w:t xml:space="preserve"> </w:t>
       </w:r>
     </w:p>
@@ -6120,7 +6370,6 @@
     <w:p>
       <w:pPr>
         <w:rPr>
-          <w:rFonts w:hint="eastAsia"/>
           <w:color w:val="000000"/>
           <w:lang w:eastAsia="zh-CN"/>
         </w:rPr>
@@ -6149,7 +6398,7 @@
           <w:lang w:eastAsia="zh-CN"/>
         </w:rPr>
       </w:pPr>
-      <w:bookmarkStart w:id="19" w:name="_Toc487550419"/>
+      <w:bookmarkStart w:id="20" w:name="_Toc487721913"/>
       <w:r>
         <w:rPr>
           <w:rFonts w:hint="eastAsia"/>
@@ -6166,7 +6415,6 @@
         </w:rPr>
         <w:t>获取用户</w:t>
       </w:r>
-      <w:bookmarkEnd w:id="19"/>
       <w:r>
         <w:rPr>
           <w:rFonts w:hint="eastAsia"/>
@@ -6175,6 +6423,7 @@
         </w:rPr>
         <w:t>已兑换的奖品列表</w:t>
       </w:r>
+      <w:bookmarkEnd w:id="20"/>
     </w:p>
     <w:p>
       <w:pPr>
@@ -6287,7 +6536,29 @@
           <w:szCs w:val="18"/>
           <w:shd w:val="clear" w:color="auto" w:fill="FAFAFA"/>
         </w:rPr>
-        <w:t>&amp;signCode=1499751665</w:t>
+        <w:t>&amp;</w:t>
+      </w:r>
+      <w:proofErr w:type="spellStart"/>
+      <w:r>
+        <w:rPr>
+          <w:rFonts w:ascii="Helvetica" w:hAnsi="Helvetica"/>
+          <w:color w:val="505050"/>
+          <w:sz w:val="18"/>
+          <w:szCs w:val="18"/>
+          <w:shd w:val="clear" w:color="auto" w:fill="FAFAFA"/>
+        </w:rPr>
+        <w:t>signCode</w:t>
+      </w:r>
+      <w:proofErr w:type="spellEnd"/>
+      <w:r>
+        <w:rPr>
+          <w:rFonts w:ascii="Helvetica" w:hAnsi="Helvetica"/>
+          <w:color w:val="505050"/>
+          <w:sz w:val="18"/>
+          <w:szCs w:val="18"/>
+          <w:shd w:val="clear" w:color="auto" w:fill="FAFAFA"/>
+        </w:rPr>
+        <w:t>=1499751665</w:t>
       </w:r>
     </w:p>
     <w:p>
@@ -6344,6 +6615,7 @@
         </w:rPr>
         <w:t xml:space="preserve">               </w:t>
       </w:r>
+      <w:proofErr w:type="spellStart"/>
       <w:r>
         <w:rPr>
           <w:rFonts w:ascii="Courier New" w:hAnsi="Courier New" w:hint="eastAsia"/>
@@ -6352,8 +6624,9 @@
           <w:highlight w:val="white"/>
           <w:lang w:eastAsia="zh-CN"/>
         </w:rPr>
-        <w:t>svflag  1</w:t>
-      </w:r>
+        <w:t>svflag</w:t>
+      </w:r>
+      <w:proofErr w:type="spellEnd"/>
       <w:r>
         <w:rPr>
           <w:rFonts w:ascii="Courier New" w:hAnsi="Courier New" w:hint="eastAsia"/>
@@ -6362,7 +6635,7 @@
           <w:highlight w:val="white"/>
           <w:lang w:eastAsia="zh-CN"/>
         </w:rPr>
-        <w:t>成功</w:t>
+        <w:t xml:space="preserve">  1</w:t>
       </w:r>
       <w:r>
         <w:rPr>
@@ -6372,6 +6645,16 @@
           <w:highlight w:val="white"/>
           <w:lang w:eastAsia="zh-CN"/>
         </w:rPr>
+        <w:t>成功</w:t>
+      </w:r>
+      <w:r>
+        <w:rPr>
+          <w:rFonts w:ascii="Courier New" w:hAnsi="Courier New" w:hint="eastAsia"/>
+          <w:color w:val="2A00FF"/>
+          <w:sz w:val="20"/>
+          <w:highlight w:val="white"/>
+          <w:lang w:eastAsia="zh-CN"/>
+        </w:rPr>
         <w:t xml:space="preserve"> </w:t>
       </w:r>
     </w:p>
@@ -6428,7 +6711,6 @@
     <w:p>
       <w:pPr>
         <w:rPr>
-          <w:rFonts w:hint="eastAsia"/>
           <w:color w:val="000000"/>
           <w:lang w:eastAsia="zh-CN"/>
         </w:rPr>
@@ -6457,7 +6739,7 @@
           <w:lang w:eastAsia="zh-CN"/>
         </w:rPr>
       </w:pPr>
-      <w:bookmarkStart w:id="20" w:name="_Toc487550420"/>
+      <w:bookmarkStart w:id="21" w:name="_Toc487721914"/>
       <w:r>
         <w:rPr>
           <w:rFonts w:hint="eastAsia"/>
@@ -6474,7 +6756,6 @@
         </w:rPr>
         <w:t>获取</w:t>
       </w:r>
-      <w:bookmarkEnd w:id="20"/>
       <w:r>
         <w:rPr>
           <w:rFonts w:hint="eastAsia"/>
@@ -6483,6 +6764,7 @@
         </w:rPr>
         <w:t>商品列表信息</w:t>
       </w:r>
+      <w:bookmarkEnd w:id="21"/>
     </w:p>
     <w:p>
       <w:pPr>
@@ -6532,7 +6814,6 @@
           <w:color w:val="000000"/>
           <w:lang w:eastAsia="zh-CN"/>
         </w:rPr>
-        <w:lastRenderedPageBreak/>
         <w:t>接口参数</w:t>
       </w:r>
     </w:p>
@@ -6596,7 +6877,29 @@
           <w:szCs w:val="18"/>
           <w:shd w:val="clear" w:color="auto" w:fill="FAFAFA"/>
         </w:rPr>
-        <w:t>&amp;signCode=1499751665</w:t>
+        <w:t>&amp;</w:t>
+      </w:r>
+      <w:proofErr w:type="spellStart"/>
+      <w:r>
+        <w:rPr>
+          <w:rFonts w:ascii="Helvetica" w:hAnsi="Helvetica"/>
+          <w:color w:val="505050"/>
+          <w:sz w:val="18"/>
+          <w:szCs w:val="18"/>
+          <w:shd w:val="clear" w:color="auto" w:fill="FAFAFA"/>
+        </w:rPr>
+        <w:t>signCode</w:t>
+      </w:r>
+      <w:proofErr w:type="spellEnd"/>
+      <w:r>
+        <w:rPr>
+          <w:rFonts w:ascii="Helvetica" w:hAnsi="Helvetica"/>
+          <w:color w:val="505050"/>
+          <w:sz w:val="18"/>
+          <w:szCs w:val="18"/>
+          <w:shd w:val="clear" w:color="auto" w:fill="FAFAFA"/>
+        </w:rPr>
+        <w:t>=1499751665</w:t>
       </w:r>
     </w:p>
     <w:p>
@@ -6616,6 +6919,7 @@
           <w:color w:val="000000"/>
           <w:lang w:eastAsia="zh-CN"/>
         </w:rPr>
+        <w:lastRenderedPageBreak/>
         <w:t>返回参数</w:t>
       </w:r>
     </w:p>
@@ -6653,6 +6957,7 @@
         </w:rPr>
         <w:t xml:space="preserve">               </w:t>
       </w:r>
+      <w:proofErr w:type="spellStart"/>
       <w:r>
         <w:rPr>
           <w:rFonts w:ascii="Courier New" w:hAnsi="Courier New" w:hint="eastAsia"/>
@@ -6661,8 +6966,9 @@
           <w:highlight w:val="white"/>
           <w:lang w:eastAsia="zh-CN"/>
         </w:rPr>
-        <w:t>svflag  1</w:t>
-      </w:r>
+        <w:t>svflag</w:t>
+      </w:r>
+      <w:proofErr w:type="spellEnd"/>
       <w:r>
         <w:rPr>
           <w:rFonts w:ascii="Courier New" w:hAnsi="Courier New" w:hint="eastAsia"/>
@@ -6671,7 +6977,7 @@
           <w:highlight w:val="white"/>
           <w:lang w:eastAsia="zh-CN"/>
         </w:rPr>
-        <w:t>成功</w:t>
+        <w:t xml:space="preserve">  1</w:t>
       </w:r>
       <w:r>
         <w:rPr>
@@ -6681,6 +6987,16 @@
           <w:highlight w:val="white"/>
           <w:lang w:eastAsia="zh-CN"/>
         </w:rPr>
+        <w:t>成功</w:t>
+      </w:r>
+      <w:r>
+        <w:rPr>
+          <w:rFonts w:ascii="Courier New" w:hAnsi="Courier New" w:hint="eastAsia"/>
+          <w:color w:val="2A00FF"/>
+          <w:sz w:val="20"/>
+          <w:highlight w:val="white"/>
+          <w:lang w:eastAsia="zh-CN"/>
+        </w:rPr>
         <w:t xml:space="preserve"> </w:t>
       </w:r>
     </w:p>
@@ -6737,7 +7053,6 @@
     <w:p>
       <w:pPr>
         <w:rPr>
-          <w:rFonts w:hint="eastAsia"/>
           <w:color w:val="000000"/>
           <w:lang w:eastAsia="zh-CN"/>
         </w:rPr>
@@ -6766,7 +7081,8 @@
           <w:lang w:eastAsia="zh-CN"/>
         </w:rPr>
       </w:pPr>
-      <w:bookmarkStart w:id="21" w:name="_Toc487550421"/>
+      <w:bookmarkStart w:id="22" w:name="_Hlk487721479"/>
+      <w:bookmarkStart w:id="23" w:name="_Toc487721915"/>
       <w:r>
         <w:rPr>
           <w:rFonts w:hint="eastAsia"/>
@@ -6775,7 +7091,6 @@
         </w:rPr>
         <w:t>12:</w:t>
       </w:r>
-      <w:bookmarkEnd w:id="21"/>
       <w:r>
         <w:rPr>
           <w:rFonts w:hint="eastAsia"/>
@@ -6792,6 +7107,7 @@
         </w:rPr>
         <w:t>用户地址信息</w:t>
       </w:r>
+      <w:bookmarkEnd w:id="23"/>
     </w:p>
     <w:p>
       <w:pPr>
@@ -6904,7 +7220,29 @@
           <w:szCs w:val="18"/>
           <w:shd w:val="clear" w:color="auto" w:fill="FAFAFA"/>
         </w:rPr>
-        <w:t>&amp;signCode=1499751665</w:t>
+        <w:t>&amp;</w:t>
+      </w:r>
+      <w:proofErr w:type="spellStart"/>
+      <w:r>
+        <w:rPr>
+          <w:rFonts w:ascii="Helvetica" w:hAnsi="Helvetica"/>
+          <w:color w:val="505050"/>
+          <w:sz w:val="18"/>
+          <w:szCs w:val="18"/>
+          <w:shd w:val="clear" w:color="auto" w:fill="FAFAFA"/>
+        </w:rPr>
+        <w:t>signCode</w:t>
+      </w:r>
+      <w:proofErr w:type="spellEnd"/>
+      <w:r>
+        <w:rPr>
+          <w:rFonts w:ascii="Helvetica" w:hAnsi="Helvetica"/>
+          <w:color w:val="505050"/>
+          <w:sz w:val="18"/>
+          <w:szCs w:val="18"/>
+          <w:shd w:val="clear" w:color="auto" w:fill="FAFAFA"/>
+        </w:rPr>
+        <w:t>=1499751665</w:t>
       </w:r>
     </w:p>
     <w:p>
@@ -6961,6 +7299,7 @@
         </w:rPr>
         <w:t xml:space="preserve">               </w:t>
       </w:r>
+      <w:proofErr w:type="spellStart"/>
       <w:r>
         <w:rPr>
           <w:rFonts w:ascii="Courier New" w:hAnsi="Courier New" w:hint="eastAsia"/>
@@ -6969,8 +7308,9 @@
           <w:highlight w:val="white"/>
           <w:lang w:eastAsia="zh-CN"/>
         </w:rPr>
-        <w:t>svflag  1</w:t>
-      </w:r>
+        <w:t>svflag</w:t>
+      </w:r>
+      <w:proofErr w:type="spellEnd"/>
       <w:r>
         <w:rPr>
           <w:rFonts w:ascii="Courier New" w:hAnsi="Courier New" w:hint="eastAsia"/>
@@ -6979,7 +7319,7 @@
           <w:highlight w:val="white"/>
           <w:lang w:eastAsia="zh-CN"/>
         </w:rPr>
-        <w:t>成功</w:t>
+        <w:t xml:space="preserve">  1</w:t>
       </w:r>
       <w:r>
         <w:rPr>
@@ -6989,6 +7329,16 @@
           <w:highlight w:val="white"/>
           <w:lang w:eastAsia="zh-CN"/>
         </w:rPr>
+        <w:t>成功</w:t>
+      </w:r>
+      <w:r>
+        <w:rPr>
+          <w:rFonts w:ascii="Courier New" w:hAnsi="Courier New" w:hint="eastAsia"/>
+          <w:color w:val="2A00FF"/>
+          <w:sz w:val="20"/>
+          <w:highlight w:val="white"/>
+          <w:lang w:eastAsia="zh-CN"/>
+        </w:rPr>
         <w:t xml:space="preserve"> </w:t>
       </w:r>
     </w:p>
@@ -7045,7 +7395,6 @@
     <w:p>
       <w:pPr>
         <w:rPr>
-          <w:rFonts w:hint="eastAsia"/>
           <w:color w:val="000000"/>
           <w:lang w:eastAsia="zh-CN"/>
         </w:rPr>
@@ -7059,6 +7408,7 @@
         <w:t xml:space="preserve">   }</w:t>
       </w:r>
     </w:p>
+    <w:bookmarkEnd w:id="22"/>
     <w:p>
       <w:pPr>
         <w:rPr>
@@ -7075,7 +7425,7 @@
           <w:lang w:eastAsia="zh-CN"/>
         </w:rPr>
       </w:pPr>
-      <w:bookmarkStart w:id="22" w:name="_Toc487550422"/>
+      <w:bookmarkStart w:id="24" w:name="_Toc487721916"/>
       <w:r>
         <w:rPr>
           <w:rFonts w:hint="eastAsia"/>
@@ -7084,22 +7434,13 @@
         </w:rPr>
         <w:t>13:</w:t>
       </w:r>
-      <w:bookmarkEnd w:id="22"/>
-      <w:r>
-        <w:rPr>
-          <w:rFonts w:hint="eastAsia"/>
-          <w:color w:val="000000"/>
-          <w:lang w:eastAsia="zh-CN"/>
-        </w:rPr>
-        <w:t>更新</w:t>
-      </w:r>
-      <w:r>
-        <w:rPr>
-          <w:rFonts w:hint="eastAsia"/>
-          <w:color w:val="000000"/>
-          <w:lang w:eastAsia="zh-CN"/>
-        </w:rPr>
-        <w:t>活动中心</w:t>
+      <w:r>
+        <w:rPr>
+          <w:rFonts w:hint="eastAsia"/>
+          <w:color w:val="000000"/>
+          <w:lang w:eastAsia="zh-CN"/>
+        </w:rPr>
+        <w:t>更新活动中心</w:t>
       </w:r>
       <w:r>
         <w:rPr>
@@ -7109,6 +7450,7 @@
         </w:rPr>
         <w:t>用户地址信息</w:t>
       </w:r>
+      <w:bookmarkEnd w:id="24"/>
     </w:p>
     <w:p>
       <w:pPr>
@@ -7221,7 +7563,29 @@
           <w:szCs w:val="18"/>
           <w:shd w:val="clear" w:color="auto" w:fill="FAFAFA"/>
         </w:rPr>
-        <w:t>&amp;signCode=1499751665</w:t>
+        <w:t>&amp;</w:t>
+      </w:r>
+      <w:proofErr w:type="spellStart"/>
+      <w:r>
+        <w:rPr>
+          <w:rFonts w:ascii="Helvetica" w:hAnsi="Helvetica"/>
+          <w:color w:val="505050"/>
+          <w:sz w:val="18"/>
+          <w:szCs w:val="18"/>
+          <w:shd w:val="clear" w:color="auto" w:fill="FAFAFA"/>
+        </w:rPr>
+        <w:t>signCode</w:t>
+      </w:r>
+      <w:proofErr w:type="spellEnd"/>
+      <w:r>
+        <w:rPr>
+          <w:rFonts w:ascii="Helvetica" w:hAnsi="Helvetica"/>
+          <w:color w:val="505050"/>
+          <w:sz w:val="18"/>
+          <w:szCs w:val="18"/>
+          <w:shd w:val="clear" w:color="auto" w:fill="FAFAFA"/>
+        </w:rPr>
+        <w:t>=1499751665</w:t>
       </w:r>
     </w:p>
     <w:p>
@@ -7274,101 +7638,143 @@
           <w:szCs w:val="18"/>
           <w:shd w:val="clear" w:color="auto" w:fill="FAFAFA"/>
         </w:rPr>
+        <w:t>&amp;</w:t>
+      </w:r>
+      <w:proofErr w:type="spellStart"/>
+      <w:r>
+        <w:rPr>
+          <w:rFonts w:ascii="Helvetica" w:hAnsi="Helvetica"/>
+          <w:color w:val="505050"/>
+          <w:sz w:val="18"/>
+          <w:szCs w:val="18"/>
+          <w:shd w:val="clear" w:color="auto" w:fill="FAFAFA"/>
+        </w:rPr>
+        <w:t>qq</w:t>
+      </w:r>
+      <w:proofErr w:type="spellEnd"/>
+      <w:r>
+        <w:rPr>
+          <w:rFonts w:ascii="Helvetica" w:hAnsi="Helvetica"/>
+          <w:color w:val="505050"/>
+          <w:sz w:val="18"/>
+          <w:szCs w:val="18"/>
+          <w:shd w:val="clear" w:color="auto" w:fill="FAFAFA"/>
+        </w:rPr>
+        <w:t>=</w:t>
+      </w:r>
+    </w:p>
+    <w:p>
+      <w:pPr>
+        <w:rPr>
+          <w:rFonts w:ascii="Helvetica" w:hAnsi="Helvetica"/>
+          <w:color w:val="505050"/>
+          <w:sz w:val="18"/>
+          <w:szCs w:val="18"/>
+          <w:shd w:val="clear" w:color="auto" w:fill="FAFAFA"/>
+        </w:rPr>
+      </w:pPr>
+      <w:r>
+        <w:rPr>
+          <w:rFonts w:ascii="Helvetica" w:hAnsi="Helvetica"/>
+          <w:color w:val="505050"/>
+          <w:sz w:val="18"/>
+          <w:szCs w:val="18"/>
+          <w:shd w:val="clear" w:color="auto" w:fill="FAFAFA"/>
+        </w:rPr>
+        <w:t>&amp;</w:t>
+      </w:r>
+      <w:proofErr w:type="spellStart"/>
+      <w:r>
+        <w:rPr>
+          <w:rFonts w:ascii="Helvetica" w:hAnsi="Helvetica"/>
+          <w:color w:val="505050"/>
+          <w:sz w:val="18"/>
+          <w:szCs w:val="18"/>
+          <w:shd w:val="clear" w:color="auto" w:fill="FAFAFA"/>
+        </w:rPr>
+        <w:t>wechat</w:t>
+      </w:r>
+      <w:proofErr w:type="spellEnd"/>
+      <w:r>
+        <w:rPr>
+          <w:rFonts w:ascii="Helvetica" w:hAnsi="Helvetica"/>
+          <w:color w:val="505050"/>
+          <w:sz w:val="18"/>
+          <w:szCs w:val="18"/>
+          <w:shd w:val="clear" w:color="auto" w:fill="FAFAFA"/>
+        </w:rPr>
+        <w:t>=</w:t>
+      </w:r>
+    </w:p>
+    <w:p>
+      <w:pPr>
+        <w:rPr>
+          <w:rFonts w:ascii="Helvetica" w:hAnsi="Helvetica"/>
+          <w:color w:val="505050"/>
+          <w:sz w:val="18"/>
+          <w:szCs w:val="18"/>
+          <w:shd w:val="clear" w:color="auto" w:fill="FAFAFA"/>
+          <w:lang w:eastAsia="zh-CN"/>
+        </w:rPr>
+      </w:pPr>
+      <w:r>
+        <w:rPr>
+          <w:rFonts w:ascii="Helvetica" w:hAnsi="Helvetica" w:hint="eastAsia"/>
+          <w:color w:val="505050"/>
+          <w:sz w:val="18"/>
+          <w:szCs w:val="18"/>
+          <w:shd w:val="clear" w:color="auto" w:fill="FAFAFA"/>
+          <w:lang w:eastAsia="zh-CN"/>
+        </w:rPr>
+        <w:t>&amp;phone=</w:t>
+      </w:r>
+    </w:p>
+    <w:p>
+      <w:pPr>
+        <w:rPr>
+          <w:rFonts w:ascii="Helvetica" w:hAnsi="Helvetica"/>
+          <w:color w:val="505050"/>
+          <w:sz w:val="18"/>
+          <w:szCs w:val="18"/>
+          <w:shd w:val="clear" w:color="auto" w:fill="FAFAFA"/>
+          <w:lang w:eastAsia="zh-CN"/>
+        </w:rPr>
+      </w:pPr>
+      <w:r>
+        <w:rPr>
+          <w:rFonts w:ascii="Helvetica" w:hAnsi="Helvetica"/>
+          <w:color w:val="505050"/>
+          <w:sz w:val="18"/>
+          <w:szCs w:val="18"/>
+          <w:shd w:val="clear" w:color="auto" w:fill="FAFAFA"/>
+          <w:lang w:eastAsia="zh-CN"/>
+        </w:rPr>
+        <w:t>&amp;email=</w:t>
+      </w:r>
+    </w:p>
+    <w:p>
+      <w:pPr>
+        <w:rPr>
+          <w:rFonts w:ascii="Helvetica" w:hAnsi="Helvetica"/>
+          <w:color w:val="505050"/>
+          <w:sz w:val="18"/>
+          <w:szCs w:val="18"/>
+          <w:shd w:val="clear" w:color="auto" w:fill="FAFAFA"/>
+          <w:lang w:eastAsia="zh-CN"/>
+        </w:rPr>
+      </w:pPr>
+      <w:r>
+        <w:rPr>
+          <w:rFonts w:ascii="Helvetica" w:hAnsi="Helvetica"/>
+          <w:color w:val="505050"/>
+          <w:sz w:val="18"/>
+          <w:szCs w:val="18"/>
+          <w:shd w:val="clear" w:color="auto" w:fill="FAFAFA"/>
+          <w:lang w:eastAsia="zh-CN"/>
+        </w:rPr>
         <w:lastRenderedPageBreak/>
-        <w:t>&amp;qq=</w:t>
-      </w:r>
-    </w:p>
-    <w:p>
-      <w:pPr>
-        <w:rPr>
-          <w:rFonts w:ascii="Helvetica" w:hAnsi="Helvetica"/>
-          <w:color w:val="505050"/>
-          <w:sz w:val="18"/>
-          <w:szCs w:val="18"/>
-          <w:shd w:val="clear" w:color="auto" w:fill="FAFAFA"/>
-        </w:rPr>
-      </w:pPr>
-      <w:r>
-        <w:rPr>
-          <w:rFonts w:ascii="Helvetica" w:hAnsi="Helvetica"/>
-          <w:color w:val="505050"/>
-          <w:sz w:val="18"/>
-          <w:szCs w:val="18"/>
-          <w:shd w:val="clear" w:color="auto" w:fill="FAFAFA"/>
-        </w:rPr>
-        <w:t>&amp;wechat=</w:t>
-      </w:r>
-    </w:p>
-    <w:p>
-      <w:pPr>
-        <w:rPr>
-          <w:rFonts w:ascii="Helvetica" w:hAnsi="Helvetica" w:hint="eastAsia"/>
-          <w:color w:val="505050"/>
-          <w:sz w:val="18"/>
-          <w:szCs w:val="18"/>
-          <w:shd w:val="clear" w:color="auto" w:fill="FAFAFA"/>
-          <w:lang w:eastAsia="zh-CN"/>
-        </w:rPr>
-      </w:pPr>
-      <w:r>
-        <w:rPr>
-          <w:rFonts w:ascii="Helvetica" w:hAnsi="Helvetica" w:hint="eastAsia"/>
-          <w:color w:val="505050"/>
-          <w:sz w:val="18"/>
-          <w:szCs w:val="18"/>
-          <w:shd w:val="clear" w:color="auto" w:fill="FAFAFA"/>
-          <w:lang w:eastAsia="zh-CN"/>
-        </w:rPr>
-        <w:t>&amp;phone=</w:t>
-      </w:r>
-    </w:p>
-    <w:p>
-      <w:pPr>
-        <w:rPr>
-          <w:rFonts w:ascii="Helvetica" w:hAnsi="Helvetica"/>
-          <w:color w:val="505050"/>
-          <w:sz w:val="18"/>
-          <w:szCs w:val="18"/>
-          <w:shd w:val="clear" w:color="auto" w:fill="FAFAFA"/>
-          <w:lang w:eastAsia="zh-CN"/>
-        </w:rPr>
-      </w:pPr>
-      <w:r>
-        <w:rPr>
-          <w:rFonts w:ascii="Helvetica" w:hAnsi="Helvetica"/>
-          <w:color w:val="505050"/>
-          <w:sz w:val="18"/>
-          <w:szCs w:val="18"/>
-          <w:shd w:val="clear" w:color="auto" w:fill="FAFAFA"/>
-          <w:lang w:eastAsia="zh-CN"/>
-        </w:rPr>
-        <w:t>&amp;email=</w:t>
-      </w:r>
-    </w:p>
-    <w:p>
-      <w:pPr>
-        <w:rPr>
-          <w:rFonts w:ascii="Helvetica" w:hAnsi="Helvetica" w:hint="eastAsia"/>
-          <w:color w:val="505050"/>
-          <w:sz w:val="18"/>
-          <w:szCs w:val="18"/>
-          <w:shd w:val="clear" w:color="auto" w:fill="FAFAFA"/>
-          <w:lang w:eastAsia="zh-CN"/>
-        </w:rPr>
-      </w:pPr>
-      <w:r>
-        <w:rPr>
-          <w:rFonts w:ascii="Helvetica" w:hAnsi="Helvetica"/>
-          <w:color w:val="505050"/>
-          <w:sz w:val="18"/>
-          <w:szCs w:val="18"/>
-          <w:shd w:val="clear" w:color="auto" w:fill="FAFAFA"/>
-          <w:lang w:eastAsia="zh-CN"/>
-        </w:rPr>
         <w:t>&amp;address=</w:t>
       </w:r>
-      <w:bookmarkStart w:id="23" w:name="_GoBack"/>
-      <w:bookmarkEnd w:id="23"/>
     </w:p>
     <w:p>
       <w:pPr>
@@ -7424,6 +7830,7 @@
         </w:rPr>
         <w:t xml:space="preserve">               </w:t>
       </w:r>
+      <w:proofErr w:type="spellStart"/>
       <w:r>
         <w:rPr>
           <w:rFonts w:ascii="Courier New" w:hAnsi="Courier New" w:hint="eastAsia"/>
@@ -7432,8 +7839,9 @@
           <w:highlight w:val="white"/>
           <w:lang w:eastAsia="zh-CN"/>
         </w:rPr>
-        <w:t>svflag  1</w:t>
-      </w:r>
+        <w:t>svflag</w:t>
+      </w:r>
+      <w:proofErr w:type="spellEnd"/>
       <w:r>
         <w:rPr>
           <w:rFonts w:ascii="Courier New" w:hAnsi="Courier New" w:hint="eastAsia"/>
@@ -7442,7 +7850,7 @@
           <w:highlight w:val="white"/>
           <w:lang w:eastAsia="zh-CN"/>
         </w:rPr>
-        <w:t>成功</w:t>
+        <w:t xml:space="preserve">  1</w:t>
       </w:r>
       <w:r>
         <w:rPr>
@@ -7452,6 +7860,16 @@
           <w:highlight w:val="white"/>
           <w:lang w:eastAsia="zh-CN"/>
         </w:rPr>
+        <w:t>成功</w:t>
+      </w:r>
+      <w:r>
+        <w:rPr>
+          <w:rFonts w:ascii="Courier New" w:hAnsi="Courier New" w:hint="eastAsia"/>
+          <w:color w:val="2A00FF"/>
+          <w:sz w:val="20"/>
+          <w:highlight w:val="white"/>
+          <w:lang w:eastAsia="zh-CN"/>
+        </w:rPr>
         <w:t xml:space="preserve"> </w:t>
       </w:r>
     </w:p>
@@ -7508,7 +7926,6 @@
     <w:p>
       <w:pPr>
         <w:rPr>
-          <w:rFonts w:hint="eastAsia"/>
           <w:color w:val="000000"/>
           <w:lang w:eastAsia="zh-CN"/>
         </w:rPr>
@@ -7532,13 +7949,462 @@
     </w:p>
     <w:p>
       <w:pPr>
+        <w:pStyle w:val="2"/>
+        <w:rPr>
+          <w:color w:val="000000"/>
+          <w:lang w:eastAsia="zh-CN"/>
+        </w:rPr>
+      </w:pPr>
+      <w:bookmarkStart w:id="25" w:name="_Toc487721917"/>
+      <w:r>
+        <w:rPr>
+          <w:rFonts w:hint="eastAsia"/>
+          <w:color w:val="000000"/>
+          <w:lang w:eastAsia="zh-CN"/>
+        </w:rPr>
+        <w:t>1</w:t>
+      </w:r>
+      <w:r>
+        <w:rPr>
+          <w:color w:val="000000"/>
+          <w:lang w:eastAsia="zh-CN"/>
+        </w:rPr>
+        <w:t>4</w:t>
+      </w:r>
+      <w:r>
+        <w:rPr>
+          <w:rFonts w:hint="eastAsia"/>
+          <w:color w:val="000000"/>
+          <w:lang w:eastAsia="zh-CN"/>
+        </w:rPr>
+        <w:t>:</w:t>
+      </w:r>
+      <w:r>
+        <w:rPr>
+          <w:rFonts w:hint="eastAsia"/>
+          <w:color w:val="000000"/>
+          <w:lang w:eastAsia="zh-CN"/>
+        </w:rPr>
+        <w:t>获取</w:t>
+      </w:r>
+      <w:r>
+        <w:rPr>
+          <w:rFonts w:hint="eastAsia"/>
+          <w:color w:val="000000"/>
+          <w:lang w:eastAsia="zh-CN"/>
+        </w:rPr>
+        <w:t>活动倒计时剩余天数</w:t>
+      </w:r>
+      <w:bookmarkEnd w:id="25"/>
+    </w:p>
+    <w:p>
+      <w:pPr>
+        <w:rPr>
+          <w:lang w:eastAsia="zh-CN"/>
+        </w:rPr>
+      </w:pPr>
+      <w:r>
+        <w:rPr>
+          <w:lang w:eastAsia="zh-CN"/>
+        </w:rPr>
+        <w:t>/</w:t>
+      </w:r>
+      <w:proofErr w:type="spellStart"/>
+      <w:r>
+        <w:rPr>
+          <w:lang w:eastAsia="zh-CN"/>
+        </w:rPr>
+        <w:t>api</w:t>
+      </w:r>
+      <w:proofErr w:type="spellEnd"/>
+      <w:r>
+        <w:rPr>
+          <w:lang w:eastAsia="zh-CN"/>
+        </w:rPr>
+        <w:t>/activity/</w:t>
+      </w:r>
+      <w:r>
+        <w:t>countdownToActivity.do</w:t>
+      </w:r>
+      <w:r>
+        <w:rPr>
+          <w:rFonts w:hint="eastAsia"/>
+          <w:lang w:eastAsia="zh-CN"/>
+        </w:rPr>
+        <w:t>?</w:t>
+      </w:r>
+      <w:r>
+        <w:t xml:space="preserve"> </w:t>
+      </w:r>
+      <w:proofErr w:type="spellStart"/>
+      <w:r>
+        <w:rPr>
+          <w:lang w:eastAsia="zh-CN"/>
+        </w:rPr>
+        <w:t>actiType</w:t>
+      </w:r>
+      <w:proofErr w:type="spellEnd"/>
+      <w:r>
+        <w:rPr>
+          <w:lang w:eastAsia="zh-CN"/>
+        </w:rPr>
+        <w:t>=</w:t>
+      </w:r>
+      <w:r>
+        <w:rPr>
+          <w:lang w:eastAsia="zh-CN"/>
+        </w:rPr>
+        <w:t>8</w:t>
+      </w:r>
+    </w:p>
+    <w:p>
+      <w:pPr>
+        <w:numPr>
+          <w:ilvl w:val="0"/>
+          <w:numId w:val="1"/>
+        </w:numPr>
+        <w:rPr>
+          <w:color w:val="000000"/>
+          <w:lang w:eastAsia="zh-CN"/>
+        </w:rPr>
+      </w:pPr>
+      <w:r>
+        <w:rPr>
+          <w:rFonts w:hint="eastAsia"/>
+          <w:color w:val="000000"/>
+          <w:lang w:eastAsia="zh-CN"/>
+        </w:rPr>
+        <w:t>接口参数</w:t>
+      </w:r>
+    </w:p>
+    <w:p>
+      <w:pPr>
+        <w:rPr>
+          <w:rFonts w:ascii="Helvetica" w:hAnsi="Helvetica"/>
+          <w:color w:val="505050"/>
+          <w:sz w:val="18"/>
+          <w:szCs w:val="18"/>
+          <w:shd w:val="clear" w:color="auto" w:fill="FAFAFA"/>
+        </w:rPr>
+      </w:pPr>
+      <w:r>
+        <w:rPr>
+          <w:rFonts w:ascii="Helvetica" w:hAnsi="Helvetica"/>
+          <w:color w:val="505050"/>
+          <w:sz w:val="18"/>
+          <w:szCs w:val="18"/>
+          <w:shd w:val="clear" w:color="auto" w:fill="FAFAFA"/>
+        </w:rPr>
+        <w:t>sign=ED0400CF30885232359CC0A174AF0C02</w:t>
+      </w:r>
+    </w:p>
+    <w:p>
+      <w:pPr>
+        <w:rPr>
+          <w:rFonts w:ascii="Helvetica" w:hAnsi="Helvetica"/>
+          <w:color w:val="505050"/>
+          <w:sz w:val="18"/>
+          <w:szCs w:val="18"/>
+          <w:shd w:val="clear" w:color="auto" w:fill="FAFAFA"/>
+        </w:rPr>
+      </w:pPr>
+      <w:r>
+        <w:rPr>
+          <w:rFonts w:ascii="Helvetica" w:hAnsi="Helvetica"/>
+          <w:color w:val="505050"/>
+          <w:sz w:val="18"/>
+          <w:szCs w:val="18"/>
+          <w:shd w:val="clear" w:color="auto" w:fill="FAFAFA"/>
+        </w:rPr>
+        <w:t>&amp;sesskey=52174-1499751671719-102-ebf1c9899acd7b344107f0197a28102c-0-6</w:t>
+      </w:r>
+    </w:p>
+    <w:p>
+      <w:pPr>
+        <w:rPr>
+          <w:rFonts w:ascii="Helvetica" w:hAnsi="Helvetica"/>
+          <w:color w:val="505050"/>
+          <w:sz w:val="18"/>
+          <w:szCs w:val="18"/>
+          <w:shd w:val="clear" w:color="auto" w:fill="FAFAFA"/>
+        </w:rPr>
+      </w:pPr>
+      <w:r>
+        <w:rPr>
+          <w:rFonts w:ascii="Helvetica" w:hAnsi="Helvetica"/>
+          <w:color w:val="505050"/>
+          <w:sz w:val="18"/>
+          <w:szCs w:val="18"/>
+          <w:shd w:val="clear" w:color="auto" w:fill="FAFAFA"/>
+        </w:rPr>
+        <w:t>&amp;</w:t>
+      </w:r>
+      <w:proofErr w:type="spellStart"/>
+      <w:r>
+        <w:rPr>
+          <w:rFonts w:ascii="Helvetica" w:hAnsi="Helvetica"/>
+          <w:color w:val="505050"/>
+          <w:sz w:val="18"/>
+          <w:szCs w:val="18"/>
+          <w:shd w:val="clear" w:color="auto" w:fill="FAFAFA"/>
+        </w:rPr>
+        <w:t>signCode</w:t>
+      </w:r>
+      <w:proofErr w:type="spellEnd"/>
+      <w:r>
+        <w:rPr>
+          <w:rFonts w:ascii="Helvetica" w:hAnsi="Helvetica"/>
+          <w:color w:val="505050"/>
+          <w:sz w:val="18"/>
+          <w:szCs w:val="18"/>
+          <w:shd w:val="clear" w:color="auto" w:fill="FAFAFA"/>
+        </w:rPr>
+        <w:t>=1499751665</w:t>
+      </w:r>
+    </w:p>
+    <w:p>
+      <w:pPr>
+        <w:rPr>
+          <w:rFonts w:ascii="Helvetica" w:hAnsi="Helvetica"/>
+          <w:color w:val="505050"/>
+          <w:sz w:val="18"/>
+          <w:szCs w:val="18"/>
+          <w:shd w:val="clear" w:color="auto" w:fill="FAFAFA"/>
+        </w:rPr>
+      </w:pPr>
+      <w:r>
+        <w:rPr>
+          <w:rFonts w:ascii="Helvetica" w:hAnsi="Helvetica"/>
+          <w:color w:val="505050"/>
+          <w:sz w:val="18"/>
+          <w:szCs w:val="18"/>
+          <w:shd w:val="clear" w:color="auto" w:fill="FAFAFA"/>
+        </w:rPr>
+        <w:t>&amp;</w:t>
+      </w:r>
+      <w:r>
+        <w:rPr>
+          <w:lang w:eastAsia="zh-CN"/>
+        </w:rPr>
+        <w:t xml:space="preserve"> </w:t>
+      </w:r>
+      <w:proofErr w:type="spellStart"/>
+      <w:r>
+        <w:rPr>
+          <w:lang w:eastAsia="zh-CN"/>
+        </w:rPr>
+        <w:t>actiType</w:t>
+      </w:r>
+      <w:proofErr w:type="spellEnd"/>
+      <w:r>
+        <w:rPr>
+          <w:lang w:eastAsia="zh-CN"/>
+        </w:rPr>
+        <w:t>=8  (</w:t>
+      </w:r>
+      <w:r>
+        <w:rPr>
+          <w:rFonts w:hint="eastAsia"/>
+          <w:lang w:eastAsia="zh-CN"/>
+        </w:rPr>
+        <w:t>活动类型</w:t>
+      </w:r>
+      <w:r>
+        <w:rPr>
+          <w:lang w:eastAsia="zh-CN"/>
+        </w:rPr>
+        <w:t>)</w:t>
+      </w:r>
+    </w:p>
+    <w:p>
+      <w:pPr>
+        <w:numPr>
+          <w:ilvl w:val="0"/>
+          <w:numId w:val="1"/>
+        </w:numPr>
+        <w:rPr>
+          <w:color w:val="000000"/>
+          <w:lang w:eastAsia="zh-CN"/>
+        </w:rPr>
+      </w:pPr>
+      <w:r>
+        <w:rPr>
+          <w:rFonts w:hint="eastAsia"/>
+          <w:color w:val="000000"/>
+          <w:lang w:eastAsia="zh-CN"/>
+        </w:rPr>
+        <w:t>返回参数</w:t>
+      </w:r>
+    </w:p>
+    <w:p>
+      <w:pPr>
+        <w:rPr>
+          <w:color w:val="000000"/>
+          <w:lang w:eastAsia="zh-CN"/>
+        </w:rPr>
+      </w:pPr>
+      <w:r>
+        <w:rPr>
+          <w:rFonts w:hint="eastAsia"/>
+          <w:color w:val="000000"/>
+          <w:lang w:eastAsia="zh-CN"/>
+        </w:rPr>
+        <w:t xml:space="preserve">    {</w:t>
+      </w:r>
+    </w:p>
+    <w:p>
+      <w:pPr>
+        <w:rPr>
+          <w:rFonts w:ascii="Courier New" w:hAnsi="Courier New"/>
+          <w:color w:val="2A00FF"/>
+          <w:sz w:val="20"/>
+          <w:highlight w:val="white"/>
+          <w:lang w:eastAsia="zh-CN"/>
+        </w:rPr>
+      </w:pPr>
+      <w:r>
+        <w:rPr>
+          <w:rFonts w:hint="eastAsia"/>
+          <w:color w:val="000000"/>
+          <w:lang w:eastAsia="zh-CN"/>
+        </w:rPr>
+        <w:t xml:space="preserve">               </w:t>
+      </w:r>
+      <w:proofErr w:type="spellStart"/>
+      <w:r>
+        <w:rPr>
+          <w:rFonts w:ascii="Courier New" w:hAnsi="Courier New" w:hint="eastAsia"/>
+          <w:color w:val="2A00FF"/>
+          <w:sz w:val="20"/>
+          <w:highlight w:val="white"/>
+          <w:lang w:eastAsia="zh-CN"/>
+        </w:rPr>
+        <w:t>svflag</w:t>
+      </w:r>
+      <w:proofErr w:type="spellEnd"/>
+      <w:r>
+        <w:rPr>
+          <w:rFonts w:ascii="Courier New" w:hAnsi="Courier New" w:hint="eastAsia"/>
+          <w:color w:val="2A00FF"/>
+          <w:sz w:val="20"/>
+          <w:highlight w:val="white"/>
+          <w:lang w:eastAsia="zh-CN"/>
+        </w:rPr>
+        <w:t xml:space="preserve">  1</w:t>
+      </w:r>
+      <w:r>
+        <w:rPr>
+          <w:rFonts w:ascii="Courier New" w:hAnsi="Courier New" w:hint="eastAsia"/>
+          <w:color w:val="2A00FF"/>
+          <w:sz w:val="20"/>
+          <w:highlight w:val="white"/>
+          <w:lang w:eastAsia="zh-CN"/>
+        </w:rPr>
+        <w:t>成功</w:t>
+      </w:r>
+      <w:r>
+        <w:rPr>
+          <w:rFonts w:ascii="Courier New" w:hAnsi="Courier New" w:hint="eastAsia"/>
+          <w:color w:val="2A00FF"/>
+          <w:sz w:val="20"/>
+          <w:highlight w:val="white"/>
+          <w:lang w:eastAsia="zh-CN"/>
+        </w:rPr>
+        <w:t xml:space="preserve"> </w:t>
+      </w:r>
+    </w:p>
+    <w:p>
+      <w:pPr>
+        <w:rPr>
+          <w:color w:val="000000"/>
+          <w:lang w:eastAsia="zh-CN"/>
+        </w:rPr>
+      </w:pPr>
+      <w:r>
+        <w:rPr>
+          <w:rFonts w:hint="eastAsia"/>
+          <w:color w:val="000000"/>
+          <w:lang w:eastAsia="zh-CN"/>
+        </w:rPr>
+        <w:t xml:space="preserve">               </w:t>
+      </w:r>
+      <w:r>
+        <w:rPr>
+          <w:rFonts w:ascii="Courier New" w:hAnsi="Courier New" w:hint="eastAsia"/>
+          <w:color w:val="6A3E3E"/>
+          <w:sz w:val="20"/>
+          <w:highlight w:val="lightGray"/>
+          <w:lang w:eastAsia="zh-CN"/>
+        </w:rPr>
+        <w:t>data</w:t>
+      </w:r>
+      <w:r>
+        <w:rPr>
+          <w:rFonts w:hint="eastAsia"/>
+          <w:color w:val="000000"/>
+          <w:lang w:eastAsia="zh-CN"/>
+        </w:rPr>
+        <w:t>：</w:t>
+      </w:r>
+      <w:r>
+        <w:rPr>
+          <w:rFonts w:hint="eastAsia"/>
+          <w:color w:val="000000"/>
+          <w:lang w:eastAsia="zh-CN"/>
+        </w:rPr>
+        <w:t xml:space="preserve">    </w:t>
+      </w:r>
+      <w:r>
+        <w:rPr>
+          <w:rFonts w:hint="eastAsia"/>
+          <w:color w:val="000000"/>
+          <w:lang w:eastAsia="zh-CN"/>
+        </w:rPr>
+        <w:t>返回数据</w:t>
+      </w:r>
+    </w:p>
+    <w:p>
+      <w:pPr>
+        <w:rPr>
+          <w:color w:val="000000"/>
+          <w:lang w:eastAsia="zh-CN"/>
+        </w:rPr>
+      </w:pPr>
+      <w:r>
+        <w:rPr>
+          <w:rFonts w:hint="eastAsia"/>
+          <w:color w:val="000000"/>
+          <w:lang w:eastAsia="zh-CN"/>
+        </w:rPr>
+        <w:t xml:space="preserve">   }</w:t>
+      </w:r>
+    </w:p>
+    <w:p>
+      <w:pPr>
+        <w:rPr>
+          <w:color w:val="000000"/>
+          <w:lang w:eastAsia="zh-CN"/>
+        </w:rPr>
+      </w:pPr>
+    </w:p>
+    <w:p>
+      <w:pPr>
+        <w:rPr>
+          <w:rFonts w:hint="eastAsia"/>
+          <w:color w:val="000000"/>
+          <w:lang w:eastAsia="zh-CN"/>
+        </w:rPr>
+      </w:pPr>
+    </w:p>
+    <w:p>
+      <w:pPr>
         <w:pStyle w:val="1"/>
         <w:rPr>
           <w:lang w:eastAsia="zh-CN"/>
         </w:rPr>
       </w:pPr>
-      <w:bookmarkStart w:id="24" w:name="_签名规则"/>
-      <w:bookmarkStart w:id="25" w:name="_Toc487550427"/>
+      <w:bookmarkStart w:id="26" w:name="_签名规则"/>
+      <w:bookmarkStart w:id="27" w:name="_Toc487721918"/>
       <w:r>
         <w:rPr>
           <w:rFonts w:hint="eastAsia"/>
@@ -7546,7 +8412,7 @@
         </w:rPr>
         <w:t>二：签名规则</w:t>
       </w:r>
-      <w:bookmarkEnd w:id="25"/>
+      <w:bookmarkEnd w:id="27"/>
     </w:p>
     <w:p>
       <w:pPr>
@@ -7568,13 +8434,31 @@
         </w:rPr>
         <w:t>：</w:t>
       </w:r>
-      <w:r>
-        <w:rPr>
-          <w:rFonts w:hint="eastAsia"/>
-          <w:lang w:eastAsia="zh-CN"/>
-        </w:rPr>
-        <w:t>Content-Type:application/x-www-form-urlencoded</w:t>
-      </w:r>
+      <w:proofErr w:type="spellStart"/>
+      <w:r>
+        <w:rPr>
+          <w:rFonts w:hint="eastAsia"/>
+          <w:lang w:eastAsia="zh-CN"/>
+        </w:rPr>
+        <w:t>Content-Type:application</w:t>
+      </w:r>
+      <w:proofErr w:type="spellEnd"/>
+      <w:r>
+        <w:rPr>
+          <w:rFonts w:hint="eastAsia"/>
+          <w:lang w:eastAsia="zh-CN"/>
+        </w:rPr>
+        <w:t>/x-www-form-</w:t>
+      </w:r>
+      <w:proofErr w:type="spellStart"/>
+      <w:r>
+        <w:rPr>
+          <w:rFonts w:hint="eastAsia"/>
+          <w:lang w:eastAsia="zh-CN"/>
+        </w:rPr>
+        <w:t>urlencoded</w:t>
+      </w:r>
+      <w:proofErr w:type="spellEnd"/>
     </w:p>
     <w:p>
       <w:pPr>
@@ -7628,12 +8512,21 @@
           <w:lang w:eastAsia="zh-CN"/>
         </w:rPr>
       </w:pPr>
-      <w:r>
-        <w:rPr>
-          <w:rFonts w:hint="eastAsia"/>
-          <w:lang w:eastAsia="zh-CN"/>
-        </w:rPr>
-        <w:t>signCode=</w:t>
+      <w:proofErr w:type="spellStart"/>
+      <w:r>
+        <w:rPr>
+          <w:rFonts w:hint="eastAsia"/>
+          <w:lang w:eastAsia="zh-CN"/>
+        </w:rPr>
+        <w:t>signCode</w:t>
+      </w:r>
+      <w:proofErr w:type="spellEnd"/>
+      <w:r>
+        <w:rPr>
+          <w:rFonts w:hint="eastAsia"/>
+          <w:lang w:eastAsia="zh-CN"/>
+        </w:rPr>
+        <w:t>=</w:t>
       </w:r>
       <w:r>
         <w:rPr>
@@ -7651,6 +8544,7 @@
         <w:pStyle w:val="ad"/>
       </w:pPr>
       <w:r>
+        <w:lastRenderedPageBreak/>
         <w:t>第一步，设所有发送或者接收到的数据为集合</w:t>
       </w:r>
       <w:r>
@@ -7692,9 +8586,11 @@
       <w:r>
         <w:t>）拼接成字符串</w:t>
       </w:r>
+      <w:proofErr w:type="spellStart"/>
       <w:r>
         <w:t>stringA</w:t>
       </w:r>
+      <w:proofErr w:type="spellEnd"/>
       <w:r>
         <w:t>。</w:t>
       </w:r>
@@ -7966,6 +8862,7 @@
         </w:rPr>
         <w:t>、时间戳</w:t>
       </w:r>
+      <w:proofErr w:type="spellStart"/>
       <w:r>
         <w:rPr>
           <w:rFonts w:hint="eastAsia"/>
@@ -7973,6 +8870,7 @@
         </w:rPr>
         <w:t>signCode</w:t>
       </w:r>
+      <w:proofErr w:type="spellEnd"/>
       <w:r>
         <w:rPr>
           <w:rFonts w:hint="eastAsia"/>
@@ -7983,7 +8881,6 @@
     </w:p>
     <w:p>
       <w:r>
-        <w:lastRenderedPageBreak/>
         <w:t>第二步，在</w:t>
       </w:r>
       <w:r>
@@ -8064,12 +8961,14 @@
       <w:pPr>
         <w:pStyle w:val="ad"/>
       </w:pPr>
+      <w:proofErr w:type="spellStart"/>
       <w:r>
         <w:rPr>
           <w:rFonts w:hint="eastAsia"/>
         </w:rPr>
         <w:t>code:abc</w:t>
       </w:r>
+      <w:proofErr w:type="spellEnd"/>
     </w:p>
     <w:p>
       <w:pPr>
@@ -8128,12 +9027,21 @@
           <w:sz w:val="36"/>
         </w:rPr>
       </w:pPr>
+      <w:proofErr w:type="spellStart"/>
       <w:r>
         <w:rPr>
           <w:rFonts w:ascii="PingFangSC-Regular" w:eastAsia="PingFangSC-Regular" w:hAnsi="PingFangSC-Regular" w:hint="eastAsia"/>
           <w:sz w:val="36"/>
         </w:rPr>
-        <w:t>deviceid:</w:t>
+        <w:t>deviceid</w:t>
+      </w:r>
+      <w:proofErr w:type="spellEnd"/>
+      <w:r>
+        <w:rPr>
+          <w:rFonts w:ascii="PingFangSC-Regular" w:eastAsia="PingFangSC-Regular" w:hAnsi="PingFangSC-Regular" w:hint="eastAsia"/>
+          <w:sz w:val="36"/>
+        </w:rPr>
+        <w:t>:</w:t>
       </w:r>
     </w:p>
     <w:p>
@@ -8144,6 +9052,7 @@
           <w:sz w:val="36"/>
         </w:rPr>
       </w:pPr>
+      <w:proofErr w:type="spellStart"/>
       <w:r>
         <w:rPr>
           <w:rFonts w:ascii="Courier New" w:hAnsi="Courier New" w:hint="eastAsia"/>
@@ -8154,6 +9063,7 @@
         </w:rPr>
         <w:t>sesskey</w:t>
       </w:r>
+      <w:proofErr w:type="spellEnd"/>
       <w:r>
         <w:rPr>
           <w:rFonts w:ascii="Courier New" w:hAnsi="Courier New" w:hint="eastAsia"/>
@@ -8271,8 +9181,22 @@
       </w:r>
     </w:p>
     <w:p>
-      <w:r>
-        <w:t>stringSignTemp="stringA&amp;key=</w:t>
+      <w:proofErr w:type="spellStart"/>
+      <w:r>
+        <w:lastRenderedPageBreak/>
+        <w:t>stringSignTemp</w:t>
+      </w:r>
+      <w:proofErr w:type="spellEnd"/>
+      <w:r>
+        <w:t>="</w:t>
+      </w:r>
+      <w:proofErr w:type="spellStart"/>
+      <w:r>
+        <w:t>stringA&amp;key</w:t>
+      </w:r>
+      <w:proofErr w:type="spellEnd"/>
+      <w:r>
+        <w:t>=</w:t>
       </w:r>
       <w:r>
         <w:rPr>
@@ -8300,7 +9224,7 @@
         </w:rPr>
       </w:pPr>
     </w:p>
-    <w:bookmarkEnd w:id="24"/>
+    <w:bookmarkEnd w:id="26"/>
     <w:p>
       <w:pPr>
         <w:rPr>
@@ -8316,25 +9240,53 @@
           <w:lang w:eastAsia="zh-CN"/>
         </w:rPr>
       </w:pPr>
-      <w:bookmarkStart w:id="26" w:name="_Content-Type:application/json_消息体请求签名生成"/>
-      <w:bookmarkStart w:id="27" w:name="_Toc487550428"/>
+      <w:bookmarkStart w:id="28" w:name="_Content-Type:application/json_消息体请求签名生成"/>
+      <w:bookmarkStart w:id="29" w:name="_Toc487721919"/>
+      <w:proofErr w:type="spellStart"/>
       <w:r>
         <w:rPr>
           <w:rFonts w:hint="eastAsia"/>
           <w:color w:val="auto"/>
           <w:lang w:eastAsia="zh-CN"/>
         </w:rPr>
-        <w:t xml:space="preserve">Content-Type:application/json </w:t>
-      </w:r>
+        <w:t>Content-Type:application</w:t>
+      </w:r>
+      <w:proofErr w:type="spellEnd"/>
       <w:r>
         <w:rPr>
           <w:rFonts w:hint="eastAsia"/>
           <w:color w:val="auto"/>
           <w:lang w:eastAsia="zh-CN"/>
         </w:rPr>
+        <w:t>/</w:t>
+      </w:r>
+      <w:proofErr w:type="spellStart"/>
+      <w:r>
+        <w:rPr>
+          <w:rFonts w:hint="eastAsia"/>
+          <w:color w:val="auto"/>
+          <w:lang w:eastAsia="zh-CN"/>
+        </w:rPr>
+        <w:t>json</w:t>
+      </w:r>
+      <w:proofErr w:type="spellEnd"/>
+      <w:r>
+        <w:rPr>
+          <w:rFonts w:hint="eastAsia"/>
+          <w:color w:val="auto"/>
+          <w:lang w:eastAsia="zh-CN"/>
+        </w:rPr>
+        <w:t xml:space="preserve"> </w:t>
+      </w:r>
+      <w:r>
+        <w:rPr>
+          <w:rFonts w:hint="eastAsia"/>
+          <w:color w:val="auto"/>
+          <w:lang w:eastAsia="zh-CN"/>
+        </w:rPr>
         <w:t>消息体请求签名生成规则：</w:t>
       </w:r>
-      <w:bookmarkEnd w:id="27"/>
+      <w:bookmarkEnd w:id="29"/>
     </w:p>
     <w:p>
       <w:pPr>
@@ -8356,12 +9308,21 @@
           <w:lang w:eastAsia="zh-CN"/>
         </w:rPr>
       </w:pPr>
-      <w:r>
-        <w:rPr>
-          <w:rFonts w:hint="eastAsia"/>
-          <w:lang w:eastAsia="zh-CN"/>
-        </w:rPr>
-        <w:t>signCode=</w:t>
+      <w:proofErr w:type="spellStart"/>
+      <w:r>
+        <w:rPr>
+          <w:rFonts w:hint="eastAsia"/>
+          <w:lang w:eastAsia="zh-CN"/>
+        </w:rPr>
+        <w:t>signCode</w:t>
+      </w:r>
+      <w:proofErr w:type="spellEnd"/>
+      <w:r>
+        <w:rPr>
+          <w:rFonts w:hint="eastAsia"/>
+          <w:lang w:eastAsia="zh-CN"/>
+        </w:rPr>
+        <w:t>=</w:t>
       </w:r>
       <w:r>
         <w:rPr>
@@ -8374,7 +9335,7 @@
         <w:t>timestamp</w:t>
       </w:r>
     </w:p>
-    <w:bookmarkEnd w:id="26"/>
+    <w:bookmarkEnd w:id="28"/>
     <w:p>
       <w:pPr>
         <w:rPr>
@@ -8407,9 +9368,9 @@
           <w:rFonts w:hint="eastAsia"/>
           <w:lang w:eastAsia="zh-CN"/>
         </w:rPr>
-        <w:lastRenderedPageBreak/>
         <w:t>第一步：生成签名值。取待发送消息体</w:t>
       </w:r>
+      <w:proofErr w:type="spellStart"/>
       <w:r>
         <w:rPr>
           <w:rFonts w:hint="eastAsia"/>
@@ -8417,6 +9378,7 @@
         </w:rPr>
         <w:t>json</w:t>
       </w:r>
+      <w:proofErr w:type="spellEnd"/>
       <w:r>
         <w:rPr>
           <w:rFonts w:hint="eastAsia"/>
@@ -8424,6 +9386,7 @@
         </w:rPr>
         <w:t>字串</w:t>
       </w:r>
+      <w:proofErr w:type="spellStart"/>
       <w:r>
         <w:rPr>
           <w:rFonts w:hint="eastAsia"/>
@@ -8431,6 +9394,7 @@
         </w:rPr>
         <w:t>stringA</w:t>
       </w:r>
+      <w:proofErr w:type="spellEnd"/>
       <w:r>
         <w:rPr>
           <w:rFonts w:hint="eastAsia"/>
@@ -8438,6 +9402,7 @@
         </w:rPr>
         <w:t>，将</w:t>
       </w:r>
+      <w:proofErr w:type="spellStart"/>
       <w:r>
         <w:rPr>
           <w:rFonts w:hint="eastAsia"/>
@@ -8445,6 +9410,7 @@
         </w:rPr>
         <w:t>stringA</w:t>
       </w:r>
+      <w:proofErr w:type="spellEnd"/>
       <w:r>
         <w:rPr>
           <w:rFonts w:hint="eastAsia"/>
@@ -8471,8 +9437,17 @@
           <w:rFonts w:hint="eastAsia"/>
           <w:lang w:eastAsia="zh-CN"/>
         </w:rPr>
-        <w:t xml:space="preserve"> signCode</w:t>
-      </w:r>
+        <w:t xml:space="preserve"> </w:t>
+      </w:r>
+      <w:proofErr w:type="spellStart"/>
+      <w:r>
+        <w:rPr>
+          <w:rFonts w:hint="eastAsia"/>
+          <w:lang w:eastAsia="zh-CN"/>
+        </w:rPr>
+        <w:t>signCode</w:t>
+      </w:r>
+      <w:proofErr w:type="spellEnd"/>
       <w:r>
         <w:rPr>
           <w:rFonts w:hint="eastAsia"/>
@@ -8520,7 +9495,31 @@
           <w:rFonts w:hint="eastAsia"/>
           <w:lang w:eastAsia="zh-CN"/>
         </w:rPr>
-        <w:t>sign=MD5(stringA+key+signCode).to</w:t>
+        <w:t>sign=MD5(</w:t>
+      </w:r>
+      <w:proofErr w:type="spellStart"/>
+      <w:r>
+        <w:rPr>
+          <w:rFonts w:hint="eastAsia"/>
+          <w:lang w:eastAsia="zh-CN"/>
+        </w:rPr>
+        <w:t>stringA+key+signCode</w:t>
+      </w:r>
+      <w:proofErr w:type="spellEnd"/>
+      <w:r>
+        <w:rPr>
+          <w:rFonts w:hint="eastAsia"/>
+          <w:lang w:eastAsia="zh-CN"/>
+        </w:rPr>
+        <w:t>).</w:t>
+      </w:r>
+      <w:proofErr w:type="spellStart"/>
+      <w:r>
+        <w:rPr>
+          <w:rFonts w:hint="eastAsia"/>
+          <w:lang w:eastAsia="zh-CN"/>
+        </w:rPr>
+        <w:t>to</w:t>
       </w:r>
       <w:r>
         <w:rPr>
@@ -8530,7 +9529,18 @@
           <w:szCs w:val="18"/>
           <w:shd w:val="clear" w:color="auto" w:fill="FFFFFF"/>
         </w:rPr>
-        <w:t>UpperCase()</w:t>
+        <w:t>UpperCase</w:t>
+      </w:r>
+      <w:proofErr w:type="spellEnd"/>
+      <w:r>
+        <w:rPr>
+          <w:rFonts w:ascii="Consolas" w:eastAsia="Consolas" w:hAnsi="Consolas" w:cs="Consolas"/>
+          <w:color w:val="222222"/>
+          <w:sz w:val="18"/>
+          <w:szCs w:val="18"/>
+          <w:shd w:val="clear" w:color="auto" w:fill="FFFFFF"/>
+        </w:rPr>
+        <w:t>()</w:t>
       </w:r>
     </w:p>
     <w:p>
@@ -8546,6 +9556,7 @@
         </w:rPr>
         <w:t>第二步：设置请求。原待发送消息体</w:t>
       </w:r>
+      <w:proofErr w:type="spellStart"/>
       <w:r>
         <w:rPr>
           <w:rFonts w:hint="eastAsia"/>
@@ -8553,6 +9564,7 @@
         </w:rPr>
         <w:t>json</w:t>
       </w:r>
+      <w:proofErr w:type="spellEnd"/>
       <w:r>
         <w:rPr>
           <w:rFonts w:hint="eastAsia"/>
@@ -8560,6 +9572,7 @@
         </w:rPr>
         <w:t>字串</w:t>
       </w:r>
+      <w:proofErr w:type="spellStart"/>
       <w:r>
         <w:rPr>
           <w:rFonts w:hint="eastAsia"/>
@@ -8567,6 +9580,7 @@
         </w:rPr>
         <w:t>stringA</w:t>
       </w:r>
+      <w:proofErr w:type="spellEnd"/>
       <w:r>
         <w:rPr>
           <w:rFonts w:hint="eastAsia"/>
@@ -8579,8 +9593,17 @@
           <w:rFonts w:hint="eastAsia"/>
           <w:lang w:eastAsia="zh-CN"/>
         </w:rPr>
-        <w:t xml:space="preserve"> signCode</w:t>
-      </w:r>
+        <w:t xml:space="preserve"> </w:t>
+      </w:r>
+      <w:proofErr w:type="spellStart"/>
+      <w:r>
+        <w:rPr>
+          <w:rFonts w:hint="eastAsia"/>
+          <w:lang w:eastAsia="zh-CN"/>
+        </w:rPr>
+        <w:t>signCode</w:t>
+      </w:r>
+      <w:proofErr w:type="spellEnd"/>
       <w:r>
         <w:rPr>
           <w:rFonts w:hint="eastAsia"/>

</xml_diff>